<commit_message>
adjusted code for instructor's last-minute changes to assignments
</commit_message>
<xml_diff>
--- a/summary/complete/general-Agile.docx
+++ b/summary/complete/general-Agile.docx
@@ -1,6 +1,6 @@
 
 <file path=word/document.xml><?xml version="1.0" encoding="utf-8"?>
-<w:document xmlns:wpc="http://schemas.microsoft.com/office/word/2010/wordprocessingCanvas" xmlns:cx="http://schemas.microsoft.com/office/drawing/2014/chartex" xmlns:cx1="http://schemas.microsoft.com/office/drawing/2015/9/8/chartex" xmlns:cx2="http://schemas.microsoft.com/office/drawing/2015/10/21/chartex" xmlns:cx3="http://schemas.microsoft.com/office/drawing/2016/5/9/chartex" xmlns:cx4="http://schemas.microsoft.com/office/drawing/2016/5/10/chartex" xmlns:cx5="http://schemas.microsoft.com/office/drawing/2016/5/11/chartex" xmlns:cx6="http://schemas.microsoft.com/office/drawing/2016/5/12/chartex" xmlns:cx7="http://schemas.microsoft.com/office/drawing/2016/5/13/chartex" xmlns:cx8="http://schemas.microsoft.com/office/drawing/2016/5/14/chartex" xmlns:mc="http://schemas.openxmlformats.org/markup-compatibility/2006" xmlns:aink="http://schemas.microsoft.com/office/drawing/2016/ink" xmlns:am3d="http://schemas.microsoft.com/office/drawing/2017/model3d" xmlns:o="urn:schemas-microsoft-com:office:office" xmlns:r="http://schemas.openxmlformats.org/officeDocument/2006/relationships" xmlns:m="http://schemas.openxmlformats.org/officeDocument/2006/math" xmlns:v="urn:schemas-microsoft-com:vml" xmlns:wp14="http://schemas.microsoft.com/office/word/2010/wordprocessingDrawing" xmlns:wp="http://schemas.openxmlformats.org/drawingml/2006/wordprocessingDrawing" xmlns:w10="urn:schemas-microsoft-com:office:word" xmlns:w="http://schemas.openxmlformats.org/wordprocessingml/2006/main" xmlns:w14="http://schemas.microsoft.com/office/word/2010/wordml" xmlns:w15="http://schemas.microsoft.com/office/word/2012/wordml" xmlns:w16cid="http://schemas.microsoft.com/office/word/2016/wordml/cid" xmlns:w16se="http://schemas.microsoft.com/office/word/2015/wordml/symex" xmlns:wpg="http://schemas.microsoft.com/office/word/2010/wordprocessingGroup" xmlns:wpi="http://schemas.microsoft.com/office/word/2010/wordprocessingInk" xmlns:wne="http://schemas.microsoft.com/office/word/2006/wordml" xmlns:wps="http://schemas.microsoft.com/office/word/2010/wordprocessingShape" mc:Ignorable="w14 w15 w16se w16cid wp14">
+<w:document xmlns:wpc="http://schemas.microsoft.com/office/word/2010/wordprocessingCanvas" xmlns:cx="http://schemas.microsoft.com/office/drawing/2014/chartex" xmlns:cx1="http://schemas.microsoft.com/office/drawing/2015/9/8/chartex" xmlns:cx2="http://schemas.microsoft.com/office/drawing/2015/10/21/chartex" xmlns:cx3="http://schemas.microsoft.com/office/drawing/2016/5/9/chartex" xmlns:cx4="http://schemas.microsoft.com/office/drawing/2016/5/10/chartex" xmlns:cx5="http://schemas.microsoft.com/office/drawing/2016/5/11/chartex" xmlns:cx6="http://schemas.microsoft.com/office/drawing/2016/5/12/chartex" xmlns:cx7="http://schemas.microsoft.com/office/drawing/2016/5/13/chartex" xmlns:cx8="http://schemas.microsoft.com/office/drawing/2016/5/14/chartex" xmlns:mc="http://schemas.openxmlformats.org/markup-compatibility/2006" xmlns:aink="http://schemas.microsoft.com/office/drawing/2016/ink" xmlns:am3d="http://schemas.microsoft.com/office/drawing/2017/model3d" xmlns:o="urn:schemas-microsoft-com:office:office" xmlns:r="http://schemas.openxmlformats.org/officeDocument/2006/relationships" xmlns:m="http://schemas.openxmlformats.org/officeDocument/2006/math" xmlns:v="urn:schemas-microsoft-com:vml" xmlns:wp14="http://schemas.microsoft.com/office/word/2010/wordprocessingDrawing" xmlns:wp="http://schemas.openxmlformats.org/drawingml/2006/wordprocessingDrawing" xmlns:w10="urn:schemas-microsoft-com:office:word" xmlns:w="http://schemas.openxmlformats.org/wordprocessingml/2006/main" xmlns:w14="http://schemas.microsoft.com/office/word/2010/wordml" xmlns:w15="http://schemas.microsoft.com/office/word/2012/wordml" xmlns:w16cex="http://schemas.microsoft.com/office/word/2018/wordml/cex" xmlns:w16cid="http://schemas.microsoft.com/office/word/2016/wordml/cid" xmlns:w16="http://schemas.microsoft.com/office/word/2018/wordml" xmlns:w16se="http://schemas.microsoft.com/office/word/2015/wordml/symex" xmlns:wpg="http://schemas.microsoft.com/office/word/2010/wordprocessingGroup" xmlns:wpi="http://schemas.microsoft.com/office/word/2010/wordprocessingInk" xmlns:wne="http://schemas.microsoft.com/office/word/2006/wordml" xmlns:wps="http://schemas.microsoft.com/office/word/2010/wordprocessingShape" mc:Ignorable="w14 w15 w16se w16cid w16 w16cex wp14">
   <w:body>
     <w:p>
       <w:pPr>
@@ -21,67 +21,6 @@
           <w:szCs w:val="40"/>
         </w:rPr>
         <w:t>Agile</w:t>
-      </w:r>
-    </w:p>
-    <w:p>
-      <w:pPr>
-        <w:pStyle w:val="NormalWeb"/>
-        <w:spacing w:before="0" w:beforeAutospacing="0" w:after="0" w:afterAutospacing="0"/>
-        <w:rPr>
-          <w:rFonts w:ascii="Calibri" w:hAnsi="Calibri" w:cs="Calibri" w:hint="eastAsia"/>
-          <w:color w:val="767676"/>
-          <w:sz w:val="20"/>
-          <w:szCs w:val="20"/>
-        </w:rPr>
-      </w:pPr>
-      <w:r>
-        <w:rPr>
-          <w:rFonts w:ascii="Calibri" w:hAnsi="Calibri" w:cs="Calibri"/>
-          <w:color w:val="767676"/>
-          <w:sz w:val="20"/>
-          <w:szCs w:val="20"/>
-        </w:rPr>
-        <w:t>Tuesday, April 21, 2020</w:t>
-      </w:r>
-    </w:p>
-    <w:p>
-      <w:pPr>
-        <w:pStyle w:val="NormalWeb"/>
-        <w:spacing w:before="0" w:beforeAutospacing="0" w:after="0" w:afterAutospacing="0"/>
-        <w:rPr>
-          <w:rFonts w:ascii="Calibri" w:hAnsi="Calibri" w:cs="Calibri"/>
-          <w:color w:val="767676"/>
-          <w:sz w:val="20"/>
-          <w:szCs w:val="20"/>
-        </w:rPr>
-      </w:pPr>
-      <w:r>
-        <w:rPr>
-          <w:rFonts w:ascii="Calibri" w:hAnsi="Calibri" w:cs="Calibri"/>
-          <w:color w:val="767676"/>
-          <w:sz w:val="20"/>
-          <w:szCs w:val="20"/>
-        </w:rPr>
-        <w:t>7:00 PM</w:t>
-      </w:r>
-    </w:p>
-    <w:p>
-      <w:pPr>
-        <w:pStyle w:val="NormalWeb"/>
-        <w:spacing w:before="0" w:beforeAutospacing="0" w:after="0" w:afterAutospacing="0"/>
-        <w:rPr>
-          <w:rFonts w:ascii="Calibri" w:hAnsi="Calibri" w:cs="Calibri"/>
-          <w:sz w:val="22"/>
-          <w:szCs w:val="22"/>
-        </w:rPr>
-      </w:pPr>
-      <w:r>
-        <w:rPr>
-          <w:rFonts w:ascii="Calibri" w:hAnsi="Calibri" w:cs="Calibri"/>
-          <w:sz w:val="22"/>
-          <w:szCs w:val="22"/>
-        </w:rPr>
-        <w:t> </w:t>
       </w:r>
     </w:p>
     <w:tbl>
@@ -102,7 +41,7 @@
         <w:tblDescription w:val=""/>
       </w:tblPr>
       <w:tblGrid>
-        <w:gridCol w:w="11940"/>
+        <w:gridCol w:w="9360"/>
       </w:tblGrid>
       <w:tr>
         <w:trPr>
@@ -143,8 +82,8 @@
               <w:tblDescription w:val=""/>
             </w:tblPr>
             <w:tblGrid>
-              <w:gridCol w:w="3730"/>
-              <w:gridCol w:w="8050"/>
+              <w:gridCol w:w="2926"/>
+              <w:gridCol w:w="6274"/>
             </w:tblGrid>
             <w:tr>
               <w:trPr>
@@ -204,7 +143,7 @@
                       <w:noProof/>
                     </w:rPr>
                     <w:drawing>
-                      <wp:inline distT="0" distB="0" distL="0" distR="0">
+                      <wp:inline distT="0" distB="0" distL="0" distR="0" wp14:anchorId="390575BE" wp14:editId="2182B957">
                         <wp:extent cx="2266950" cy="9525"/>
                         <wp:effectExtent l="0" t="0" r="0" b="0"/>
                         <wp:docPr id="1" name="Picture 1" descr="NoteGem Horizontal Line"/>
@@ -335,14 +274,7 @@
                       <w:rFonts w:ascii="Arial" w:hAnsi="Arial" w:cs="Arial"/>
                       <w:color w:val="000000"/>
                     </w:rPr>
-                    <w:t>how long are the short it</w:t>
-                  </w:r>
-                  <w:r>
-                    <w:rPr>
-                      <w:rFonts w:ascii="Arial" w:hAnsi="Arial" w:cs="Arial"/>
-                      <w:color w:val="000000"/>
-                    </w:rPr>
-                    <w:t>erations?</w:t>
+                    <w:t>how long are the short iterations?</w:t>
                   </w:r>
                 </w:p>
                 <w:p>
@@ -903,7 +835,6 @@
                       <w:rFonts w:ascii="Arial" w:hAnsi="Arial" w:cs="Arial"/>
                       <w:color w:val="000000"/>
                     </w:rPr>
-                    <w:lastRenderedPageBreak/>
                     <w:t> </w:t>
                   </w:r>
                 </w:p>
@@ -1261,14 +1192,7 @@
                       <w:rFonts w:ascii="Arial" w:hAnsi="Arial" w:cs="Arial"/>
                       <w:color w:val="000000"/>
                     </w:rPr>
-                    <w:t xml:space="preserve">what </w:t>
-                  </w:r>
-                  <w:r>
-                    <w:rPr>
-                      <w:rFonts w:ascii="Arial" w:hAnsi="Arial" w:cs="Arial"/>
-                      <w:color w:val="000000"/>
-                    </w:rPr>
-                    <w:t>are the responsibilities of a product owner?</w:t>
+                    <w:t>what are the responsibilities of a product owner?</w:t>
                   </w:r>
                 </w:p>
                 <w:p>
@@ -1642,7 +1566,6 @@
                       <w:rFonts w:ascii="Arial" w:hAnsi="Arial" w:cs="Arial"/>
                       <w:color w:val="000000"/>
                     </w:rPr>
-                    <w:lastRenderedPageBreak/>
                     <w:t> </w:t>
                   </w:r>
                 </w:p>
@@ -2153,14 +2076,7 @@
                       <w:rFonts w:ascii="Arial" w:hAnsi="Arial" w:cs="Arial"/>
                       <w:color w:val="000000"/>
                     </w:rPr>
-                    <w:t xml:space="preserve">what </w:t>
-                  </w:r>
-                  <w:r>
-                    <w:rPr>
-                      <w:rFonts w:ascii="Arial" w:hAnsi="Arial" w:cs="Arial"/>
-                      <w:color w:val="000000"/>
-                    </w:rPr>
-                    <w:t>is capacity?</w:t>
+                    <w:t>what is capacity?</w:t>
                   </w:r>
                 </w:p>
                 <w:p>
@@ -3078,14 +2994,7 @@
                       <w:rFonts w:ascii="Arial" w:hAnsi="Arial" w:cs="Arial"/>
                       <w:color w:val="000000"/>
                     </w:rPr>
-                    <w:t xml:space="preserve">how </w:t>
-                  </w:r>
-                  <w:r>
-                    <w:rPr>
-                      <w:rFonts w:ascii="Arial" w:hAnsi="Arial" w:cs="Arial"/>
-                      <w:color w:val="000000"/>
-                    </w:rPr>
-                    <w:t>are the requirements defined?</w:t>
+                    <w:t>how are the requirements defined?</w:t>
                   </w:r>
                 </w:p>
                 <w:p>
@@ -4190,14 +4099,7 @@
                       <w:rFonts w:ascii="Arial" w:hAnsi="Arial" w:cs="Arial"/>
                       <w:color w:val="000000"/>
                     </w:rPr>
-                    <w:t xml:space="preserve">what </w:t>
-                  </w:r>
-                  <w:r>
-                    <w:rPr>
-                      <w:rFonts w:ascii="Arial" w:hAnsi="Arial" w:cs="Arial"/>
-                      <w:color w:val="000000"/>
-                    </w:rPr>
-                    <w:t>are characteristics of agile?</w:t>
+                    <w:t>what are characteristics of agile?</w:t>
                   </w:r>
                 </w:p>
                 <w:p>
@@ -6220,14 +6122,7 @@
                       <w:rFonts w:ascii="Arial" w:hAnsi="Arial" w:cs="Arial"/>
                       <w:color w:val="000000"/>
                     </w:rPr>
-                    <w:t xml:space="preserve">when </w:t>
-                  </w:r>
-                  <w:r>
-                    <w:rPr>
-                      <w:rFonts w:ascii="Arial" w:hAnsi="Arial" w:cs="Arial"/>
-                      <w:color w:val="000000"/>
-                    </w:rPr>
-                    <w:t>is a release done?</w:t>
+                    <w:t>when is a release done?</w:t>
                   </w:r>
                 </w:p>
                 <w:p>
@@ -7009,14 +6904,7 @@
                       <w:rFonts w:ascii="Arial" w:hAnsi="Arial" w:cs="Arial"/>
                       <w:color w:val="000000"/>
                     </w:rPr>
-                    <w:t xml:space="preserve">what </w:t>
-                  </w:r>
-                  <w:r>
-                    <w:rPr>
-                      <w:rFonts w:ascii="Arial" w:hAnsi="Arial" w:cs="Arial"/>
-                      <w:color w:val="000000"/>
-                    </w:rPr>
-                    <w:t>are prerequisites of release planning?</w:t>
+                    <w:t>what are prerequisites of release planning?</w:t>
                   </w:r>
                 </w:p>
                 <w:p>
@@ -7560,14 +7448,7 @@
                       <w:rFonts w:ascii="Arial" w:hAnsi="Arial" w:cs="Arial"/>
                       <w:color w:val="000000"/>
                     </w:rPr>
-                    <w:t xml:space="preserve">what </w:t>
-                  </w:r>
-                  <w:r>
-                    <w:rPr>
-                      <w:rFonts w:ascii="Arial" w:hAnsi="Arial" w:cs="Arial"/>
-                      <w:color w:val="000000"/>
-                    </w:rPr>
-                    <w:t>is the output of release planning?</w:t>
+                    <w:t>what is the output of release planning?</w:t>
                   </w:r>
                 </w:p>
                 <w:p>
@@ -8587,14 +8468,7 @@
                       <w:rFonts w:ascii="Arial" w:hAnsi="Arial" w:cs="Arial"/>
                       <w:color w:val="000000"/>
                     </w:rPr>
-                    <w:t xml:space="preserve">what </w:t>
-                  </w:r>
-                  <w:r>
-                    <w:rPr>
-                      <w:rFonts w:ascii="Arial" w:hAnsi="Arial" w:cs="Arial"/>
-                      <w:color w:val="000000"/>
-                    </w:rPr>
-                    <w:t>is the purpose of iteration planning?</w:t>
+                    <w:t>what is the purpose of iteration planning?</w:t>
                   </w:r>
                 </w:p>
                 <w:p>
@@ -9223,14 +9097,7 @@
                       <w:rFonts w:ascii="Arial" w:hAnsi="Arial" w:cs="Arial"/>
                       <w:color w:val="000000"/>
                     </w:rPr>
-                    <w:t xml:space="preserve">what </w:t>
-                  </w:r>
-                  <w:r>
-                    <w:rPr>
-                      <w:rFonts w:ascii="Arial" w:hAnsi="Arial" w:cs="Arial"/>
-                      <w:color w:val="000000"/>
-                    </w:rPr>
-                    <w:t>are the steps in iteration planning?</w:t>
+                    <w:t>what are the steps in iteration planning?</w:t>
                   </w:r>
                 </w:p>
                 <w:p>
@@ -9842,14 +9709,7 @@
                       <w:rFonts w:ascii="Arial" w:hAnsi="Arial" w:cs="Arial"/>
                       <w:color w:val="000000"/>
                     </w:rPr>
-                    <w:t xml:space="preserve">what </w:t>
-                  </w:r>
-                  <w:r>
-                    <w:rPr>
-                      <w:rFonts w:ascii="Arial" w:hAnsi="Arial" w:cs="Arial"/>
-                      <w:color w:val="000000"/>
-                    </w:rPr>
-                    <w:t>are the planning steps of iteration planning?</w:t>
+                    <w:t>what are the planning steps of iteration planning?</w:t>
                   </w:r>
                 </w:p>
                 <w:p>
@@ -10495,14 +10355,7 @@
                       <w:rFonts w:ascii="Arial" w:hAnsi="Arial" w:cs="Arial"/>
                       <w:color w:val="000000"/>
                     </w:rPr>
-                    <w:t xml:space="preserve">what </w:t>
-                  </w:r>
-                  <w:r>
-                    <w:rPr>
-                      <w:rFonts w:ascii="Arial" w:hAnsi="Arial" w:cs="Arial"/>
-                      <w:color w:val="000000"/>
-                    </w:rPr>
-                    <w:t>is acceptance criteria?</w:t>
+                    <w:t>what is acceptance criteria?</w:t>
                   </w:r>
                 </w:p>
                 <w:p>
@@ -11165,14 +11018,7 @@
                       <w:rFonts w:ascii="Arial" w:hAnsi="Arial" w:cs="Arial"/>
                       <w:color w:val="000000"/>
                     </w:rPr>
-                    <w:t xml:space="preserve">what </w:t>
-                  </w:r>
-                  <w:r>
-                    <w:rPr>
-                      <w:rFonts w:ascii="Arial" w:hAnsi="Arial" w:cs="Arial"/>
-                      <w:color w:val="000000"/>
-                    </w:rPr>
-                    <w:t>is a product backlog item?</w:t>
+                    <w:t>what is a product backlog item?</w:t>
                   </w:r>
                 </w:p>
                 <w:p>
@@ -11835,14 +11681,7 @@
                       <w:rFonts w:ascii="Arial" w:hAnsi="Arial" w:cs="Arial"/>
                       <w:color w:val="000000"/>
                     </w:rPr>
-                    <w:t xml:space="preserve">what </w:t>
-                  </w:r>
-                  <w:r>
-                    <w:rPr>
-                      <w:rFonts w:ascii="Arial" w:hAnsi="Arial" w:cs="Arial"/>
-                      <w:color w:val="000000"/>
-                    </w:rPr>
-                    <w:t>is velocity?</w:t>
+                    <w:t>what is velocity?</w:t>
                   </w:r>
                 </w:p>
                 <w:p>
@@ -11914,7 +11753,6 @@
                       <w:bCs/>
                       <w:color w:val="000000"/>
                     </w:rPr>
-                    <w:lastRenderedPageBreak/>
                     <w:t>Notes</w:t>
                   </w:r>
                 </w:p>
@@ -11928,7 +11766,7 @@
                       <w:noProof/>
                     </w:rPr>
                     <w:drawing>
-                      <wp:inline distT="0" distB="0" distL="0" distR="0">
+                      <wp:inline distT="0" distB="0" distL="0" distR="0" wp14:anchorId="2F0D04BD" wp14:editId="217BA11A">
                         <wp:extent cx="5010150" cy="9525"/>
                         <wp:effectExtent l="0" t="0" r="0" b="0"/>
                         <wp:docPr id="2" name="Picture 2" descr="NoteGem Horizontal Line"/>
@@ -12026,21 +11864,23 @@
                       <w:rFonts w:ascii="Arial" w:hAnsi="Arial" w:cs="Arial"/>
                       <w:color w:val="000000"/>
                     </w:rPr>
-                    <w:t>Agile i</w:t>
-                  </w:r>
-                  <w:r>
-                    <w:rPr>
-                      <w:rFonts w:ascii="Arial" w:hAnsi="Arial" w:cs="Arial"/>
-                      <w:color w:val="000000"/>
-                    </w:rPr>
-                    <w:t xml:space="preserve">s a software development methodology to build a software incrementally using short iterations of 1 to 4 weeks so that the development process is aligned with the changing business needs. Instead of a single-pass development of 6 to 18 months where all the </w:t>
-                  </w:r>
-                  <w:r>
-                    <w:rPr>
-                      <w:rFonts w:ascii="Arial" w:hAnsi="Arial" w:cs="Arial"/>
-                      <w:color w:val="000000"/>
-                    </w:rPr>
-                    <w:t>requirements and risks are predicted upfront, Agile adopts a process of frequent feedback where a workable product is delivered after 1 to 4 week iteration.</w:t>
+                    <w:t>Agile is a software development methodology to build a software incrementally using short iterations of 1 to 4 weeks so that the development process is aligned with the changing business needs</w:t>
+                  </w:r>
+                  <w:proofErr w:type="gramStart"/>
+                  <w:r>
+                    <w:rPr>
+                      <w:rFonts w:ascii="Arial" w:hAnsi="Arial" w:cs="Arial"/>
+                      <w:color w:val="000000"/>
+                    </w:rPr>
+                    <w:t xml:space="preserve">. </w:t>
+                  </w:r>
+                  <w:proofErr w:type="gramEnd"/>
+                  <w:r>
+                    <w:rPr>
+                      <w:rFonts w:ascii="Arial" w:hAnsi="Arial" w:cs="Arial"/>
+                      <w:color w:val="000000"/>
+                    </w:rPr>
+                    <w:t>Instead of a single-pass development of 6 to 18 months where all the requirements and risks are predicted upfront, Agile adopts a process of frequent feedback where a workable product is delivered after 1 to 4 week iteration.</w:t>
                   </w:r>
                 </w:p>
                 <w:p>
@@ -12070,7 +11910,7 @@
                       <w:noProof/>
                     </w:rPr>
                     <w:drawing>
-                      <wp:inline distT="0" distB="0" distL="0" distR="0">
+                      <wp:inline distT="0" distB="0" distL="0" distR="0" wp14:anchorId="1EE01F24" wp14:editId="17176081">
                         <wp:extent cx="4572000" cy="2800350"/>
                         <wp:effectExtent l="0" t="0" r="0" b="0"/>
                         <wp:docPr id="3" name="Picture 3" descr="Agile Vs Traditional SDLC"/>
@@ -12203,14 +12043,23 @@
                       <w:rFonts w:ascii="Arial" w:hAnsi="Arial" w:cs="Arial"/>
                       <w:color w:val="000000"/>
                     </w:rPr>
-                    <w:t>A Scrum Master</w:t>
-                  </w:r>
-                  <w:r>
-                    <w:rPr>
-                      <w:rFonts w:ascii="Arial" w:hAnsi="Arial" w:cs="Arial"/>
-                      <w:color w:val="000000"/>
-                    </w:rPr>
-                    <w:t xml:space="preserve"> is a team leader and facilitator who helps the team members to follow agile practices so that they can meet their commitments. The responsibilities of a scrum master are as follows:</w:t>
+                    <w:t>A Scrum Master is a team leader and facilitator who helps the team members to follow agile practices so that they can meet their commitments</w:t>
+                  </w:r>
+                  <w:proofErr w:type="gramStart"/>
+                  <w:r>
+                    <w:rPr>
+                      <w:rFonts w:ascii="Arial" w:hAnsi="Arial" w:cs="Arial"/>
+                      <w:color w:val="000000"/>
+                    </w:rPr>
+                    <w:t xml:space="preserve">. </w:t>
+                  </w:r>
+                  <w:proofErr w:type="gramEnd"/>
+                  <w:r>
+                    <w:rPr>
+                      <w:rFonts w:ascii="Arial" w:hAnsi="Arial" w:cs="Arial"/>
+                      <w:color w:val="000000"/>
+                    </w:rPr>
+                    <w:t>The responsibilities of a scrum master are as follows:</w:t>
                   </w:r>
                 </w:p>
                 <w:p>
@@ -12269,14 +12118,7 @@
                       <w:rFonts w:ascii="Arial" w:eastAsia="Times New Roman" w:hAnsi="Arial" w:cs="Arial"/>
                       <w:color w:val="000000"/>
                     </w:rPr>
-                    <w:t>To remove</w:t>
-                  </w:r>
-                  <w:r>
-                    <w:rPr>
-                      <w:rFonts w:ascii="Arial" w:eastAsia="Times New Roman" w:hAnsi="Arial" w:cs="Arial"/>
-                      <w:color w:val="000000"/>
-                    </w:rPr>
-                    <w:t xml:space="preserve"> any blocks.</w:t>
+                    <w:t>To remove any blocks.</w:t>
                   </w:r>
                 </w:p>
                 <w:p>
@@ -12318,7 +12160,6 @@
                       <w:rFonts w:ascii="Arial" w:eastAsia="Times New Roman" w:hAnsi="Arial" w:cs="Arial"/>
                       <w:color w:val="000000"/>
                     </w:rPr>
-                    <w:lastRenderedPageBreak/>
                     <w:t>To work with the organization to track the progress and processes of the company.</w:t>
                   </w:r>
                 </w:p>
@@ -12340,14 +12181,7 @@
                       <w:rFonts w:ascii="Arial" w:eastAsia="Times New Roman" w:hAnsi="Arial" w:cs="Arial"/>
                       <w:color w:val="000000"/>
                     </w:rPr>
-                    <w:t xml:space="preserve">To ensure that Agile Inspect &amp; </w:t>
-                  </w:r>
-                  <w:r>
-                    <w:rPr>
-                      <w:rFonts w:ascii="Arial" w:eastAsia="Times New Roman" w:hAnsi="Arial" w:cs="Arial"/>
-                      <w:color w:val="000000"/>
-                    </w:rPr>
-                    <w:t>Adapt processes are leveraged properly which includes:</w:t>
+                    <w:t>To ensure that Agile Inspect &amp; Adapt processes are leveraged properly which includes:</w:t>
                   </w:r>
                 </w:p>
                 <w:p>
@@ -12550,14 +12384,23 @@
                       <w:rFonts w:ascii="Arial" w:hAnsi="Arial" w:cs="Arial"/>
                       <w:color w:val="000000"/>
                     </w:rPr>
-                    <w:t>A Product Owner is the one who drives the product</w:t>
-                  </w:r>
-                  <w:r>
-                    <w:rPr>
-                      <w:rFonts w:ascii="Arial" w:hAnsi="Arial" w:cs="Arial"/>
-                      <w:color w:val="000000"/>
-                    </w:rPr>
-                    <w:t xml:space="preserve"> from business perspective. The responsibilities or a Product Owner are as follows:</w:t>
+                    <w:t>A Product Owner is the one who drives the product from business perspective</w:t>
+                  </w:r>
+                  <w:proofErr w:type="gramStart"/>
+                  <w:r>
+                    <w:rPr>
+                      <w:rFonts w:ascii="Arial" w:hAnsi="Arial" w:cs="Arial"/>
+                      <w:color w:val="000000"/>
+                    </w:rPr>
+                    <w:t xml:space="preserve">. </w:t>
+                  </w:r>
+                  <w:proofErr w:type="gramEnd"/>
+                  <w:r>
+                    <w:rPr>
+                      <w:rFonts w:ascii="Arial" w:hAnsi="Arial" w:cs="Arial"/>
+                      <w:color w:val="000000"/>
+                    </w:rPr>
+                    <w:t>The responsibilities or a Product Owner are as follows:</w:t>
                   </w:r>
                 </w:p>
                 <w:p>
@@ -12640,14 +12483,7 @@
                       <w:rFonts w:ascii="Arial" w:eastAsia="Times New Roman" w:hAnsi="Arial" w:cs="Arial"/>
                       <w:color w:val="000000"/>
                     </w:rPr>
-                    <w:t>To take an active role in iteration planning and release planning meet</w:t>
-                  </w:r>
-                  <w:r>
-                    <w:rPr>
-                      <w:rFonts w:ascii="Arial" w:eastAsia="Times New Roman" w:hAnsi="Arial" w:cs="Arial"/>
-                      <w:color w:val="000000"/>
-                    </w:rPr>
-                    <w:t>ings.</w:t>
+                    <w:t>To take an active role in iteration planning and release planning meetings.</w:t>
                   </w:r>
                 </w:p>
                 <w:p>
@@ -12766,14 +12602,23 @@
                       <w:rFonts w:ascii="Arial" w:hAnsi="Arial" w:cs="Arial"/>
                       <w:color w:val="000000"/>
                     </w:rPr>
-                    <w:t xml:space="preserve">Every </w:t>
-                  </w:r>
-                  <w:r>
-                    <w:rPr>
-                      <w:rFonts w:ascii="Arial" w:hAnsi="Arial" w:cs="Arial"/>
-                      <w:color w:val="000000"/>
-                    </w:rPr>
-                    <w:t>agile team should be a self-sufficient team with 5 to 9 team members and an average experience ranging from of 6 to 10 years. Typically, an agile team comprises of 3 to 4 developers, 1 tester, 1 technical lead, 1 product owner and 1 scrum master.</w:t>
+                    <w:t>Every agile team should be a self-sufficient team with 5 to 9 team members and an average experience ranging from of 6 to 10 years</w:t>
+                  </w:r>
+                  <w:proofErr w:type="gramStart"/>
+                  <w:r>
+                    <w:rPr>
+                      <w:rFonts w:ascii="Arial" w:hAnsi="Arial" w:cs="Arial"/>
+                      <w:color w:val="000000"/>
+                    </w:rPr>
+                    <w:t xml:space="preserve">. </w:t>
+                  </w:r>
+                  <w:proofErr w:type="gramEnd"/>
+                  <w:r>
+                    <w:rPr>
+                      <w:rFonts w:ascii="Arial" w:hAnsi="Arial" w:cs="Arial"/>
+                      <w:color w:val="000000"/>
+                    </w:rPr>
+                    <w:t>Typically, an agile team comprises of 3 to 4 developers, 1 tester, 1 technical lead, 1 product owner and 1 scrum master.</w:t>
                   </w:r>
                 </w:p>
                 <w:p>
@@ -12802,9 +12647,8 @@
                     <w:rPr>
                       <w:noProof/>
                     </w:rPr>
-                    <w:lastRenderedPageBreak/>
                     <w:drawing>
-                      <wp:inline distT="0" distB="0" distL="0" distR="0">
+                      <wp:inline distT="0" distB="0" distL="0" distR="0" wp14:anchorId="76DDDFB8" wp14:editId="38DC9227">
                         <wp:extent cx="4572000" cy="2457450"/>
                         <wp:effectExtent l="0" t="0" r="0" b="0"/>
                         <wp:docPr id="4" name="Picture 4" descr="Cross functional Team"/>
@@ -12884,14 +12728,7 @@
                       <w:rFonts w:ascii="Arial" w:hAnsi="Arial" w:cs="Arial"/>
                       <w:color w:val="000000"/>
                     </w:rPr>
-                    <w:t xml:space="preserve">Product </w:t>
-                  </w:r>
-                  <w:r>
-                    <w:rPr>
-                      <w:rFonts w:ascii="Arial" w:hAnsi="Arial" w:cs="Arial"/>
-                      <w:color w:val="000000"/>
-                    </w:rPr>
-                    <w:t>Owner and Scrum master are considered to be a part of Team Interface, whereas other members are part of Technical Interface.</w:t>
+                    <w:t>Product Owner and Scrum master are considered to be a part of Team Interface, whereas other members are part of Technical Interface.</w:t>
                   </w:r>
                 </w:p>
                 <w:p>
@@ -12943,14 +12780,39 @@
                       <w:rFonts w:ascii="Arial" w:hAnsi="Arial" w:cs="Arial"/>
                       <w:color w:val="000000"/>
                     </w:rPr>
-                    <w:t>An Agile team works in iterations to deliver user stories where each iteration is of 10 to 15 d</w:t>
-                  </w:r>
-                  <w:r>
-                    <w:rPr>
-                      <w:rFonts w:ascii="Arial" w:hAnsi="Arial" w:cs="Arial"/>
-                      <w:color w:val="000000"/>
-                    </w:rPr>
-                    <w:t>ays. Each user story is planned based on its backlog prioritization and size. The team uses its capacity − how many hours are available with team to work on tasks − to decide how much scope they have to plan.</w:t>
+                    <w:t>An Agile team works in iterations to deliver user stories where each iteration is of 10 to 15 days</w:t>
+                  </w:r>
+                  <w:proofErr w:type="gramStart"/>
+                  <w:r>
+                    <w:rPr>
+                      <w:rFonts w:ascii="Arial" w:hAnsi="Arial" w:cs="Arial"/>
+                      <w:color w:val="000000"/>
+                    </w:rPr>
+                    <w:t xml:space="preserve">. </w:t>
+                  </w:r>
+                  <w:proofErr w:type="gramEnd"/>
+                  <w:r>
+                    <w:rPr>
+                      <w:rFonts w:ascii="Arial" w:hAnsi="Arial" w:cs="Arial"/>
+                      <w:color w:val="000000"/>
+                    </w:rPr>
+                    <w:t>Each user story is planned based on its backlog prioritization and size</w:t>
+                  </w:r>
+                  <w:proofErr w:type="gramStart"/>
+                  <w:r>
+                    <w:rPr>
+                      <w:rFonts w:ascii="Arial" w:hAnsi="Arial" w:cs="Arial"/>
+                      <w:color w:val="000000"/>
+                    </w:rPr>
+                    <w:t xml:space="preserve">. </w:t>
+                  </w:r>
+                  <w:proofErr w:type="gramEnd"/>
+                  <w:r>
+                    <w:rPr>
+                      <w:rFonts w:ascii="Arial" w:hAnsi="Arial" w:cs="Arial"/>
+                      <w:color w:val="000000"/>
+                    </w:rPr>
+                    <w:t>The team uses its capacity − how many hours are available with team to work on tasks − to decide how much scope they have to plan.</w:t>
                   </w:r>
                 </w:p>
                 <w:p>
@@ -12980,7 +12842,7 @@
                       <w:noProof/>
                     </w:rPr>
                     <w:drawing>
-                      <wp:inline distT="0" distB="0" distL="0" distR="0">
+                      <wp:inline distT="0" distB="0" distL="0" distR="0" wp14:anchorId="00DFA2D6" wp14:editId="1E7695DB">
                         <wp:extent cx="4572000" cy="1571625"/>
                         <wp:effectExtent l="0" t="0" r="0" b="9525"/>
                         <wp:docPr id="5" name="Picture 5" descr="Planning"/>
@@ -13078,14 +12940,39 @@
                       <w:rFonts w:ascii="Arial" w:hAnsi="Arial" w:cs="Arial"/>
                       <w:color w:val="000000"/>
                     </w:rPr>
-                    <w:t xml:space="preserve">A Point defines how much a team can commit. A point usually refers to 8 hours. Each </w:t>
-                  </w:r>
-                  <w:r>
-                    <w:rPr>
-                      <w:rFonts w:ascii="Arial" w:hAnsi="Arial" w:cs="Arial"/>
-                      <w:color w:val="000000"/>
-                    </w:rPr>
-                    <w:t>story is estimated in points.</w:t>
+                    <w:t>A Point defines how much a team can commit</w:t>
+                  </w:r>
+                  <w:proofErr w:type="gramStart"/>
+                  <w:r>
+                    <w:rPr>
+                      <w:rFonts w:ascii="Arial" w:hAnsi="Arial" w:cs="Arial"/>
+                      <w:color w:val="000000"/>
+                    </w:rPr>
+                    <w:t xml:space="preserve">. </w:t>
+                  </w:r>
+                  <w:proofErr w:type="gramEnd"/>
+                  <w:r>
+                    <w:rPr>
+                      <w:rFonts w:ascii="Arial" w:hAnsi="Arial" w:cs="Arial"/>
+                      <w:color w:val="000000"/>
+                    </w:rPr>
+                    <w:t>A point usually refers to 8 hours</w:t>
+                  </w:r>
+                  <w:proofErr w:type="gramStart"/>
+                  <w:r>
+                    <w:rPr>
+                      <w:rFonts w:ascii="Arial" w:hAnsi="Arial" w:cs="Arial"/>
+                      <w:color w:val="000000"/>
+                    </w:rPr>
+                    <w:t xml:space="preserve">. </w:t>
+                  </w:r>
+                  <w:proofErr w:type="gramEnd"/>
+                  <w:r>
+                    <w:rPr>
+                      <w:rFonts w:ascii="Arial" w:hAnsi="Arial" w:cs="Arial"/>
+                      <w:color w:val="000000"/>
+                    </w:rPr>
+                    <w:t>Each story is estimated in points.</w:t>
                   </w:r>
                 </w:p>
                 <w:p>
@@ -13137,7 +13024,23 @@
                       <w:rFonts w:ascii="Arial" w:hAnsi="Arial" w:cs="Arial"/>
                       <w:color w:val="000000"/>
                     </w:rPr>
-                    <w:t>Capacity defines how much an individual can commit. Capacity is estimated in hours.</w:t>
+                    <w:t>Capacity defines how much an individual can commit</w:t>
+                  </w:r>
+                  <w:proofErr w:type="gramStart"/>
+                  <w:r>
+                    <w:rPr>
+                      <w:rFonts w:ascii="Arial" w:hAnsi="Arial" w:cs="Arial"/>
+                      <w:color w:val="000000"/>
+                    </w:rPr>
+                    <w:t xml:space="preserve">. </w:t>
+                  </w:r>
+                  <w:proofErr w:type="gramEnd"/>
+                  <w:r>
+                    <w:rPr>
+                      <w:rFonts w:ascii="Arial" w:hAnsi="Arial" w:cs="Arial"/>
+                      <w:color w:val="000000"/>
+                    </w:rPr>
+                    <w:t>Capacity is estimated in hours.</w:t>
                   </w:r>
                 </w:p>
                 <w:p>
@@ -13189,14 +13092,23 @@
                       <w:rFonts w:ascii="Arial" w:hAnsi="Arial" w:cs="Arial"/>
                       <w:color w:val="000000"/>
                     </w:rPr>
-                    <w:t>A user story is a requirement which defines what is required by the user as functionality. A user story can</w:t>
-                  </w:r>
-                  <w:r>
-                    <w:rPr>
-                      <w:rFonts w:ascii="Arial" w:hAnsi="Arial" w:cs="Arial"/>
-                      <w:color w:val="000000"/>
-                    </w:rPr>
-                    <w:t xml:space="preserve"> be in two forms −</w:t>
+                    <w:t>A user story is a requirement which defines what is required by the user as functionality</w:t>
+                  </w:r>
+                  <w:proofErr w:type="gramStart"/>
+                  <w:r>
+                    <w:rPr>
+                      <w:rFonts w:ascii="Arial" w:hAnsi="Arial" w:cs="Arial"/>
+                      <w:color w:val="000000"/>
+                    </w:rPr>
+                    <w:t xml:space="preserve">. </w:t>
+                  </w:r>
+                  <w:proofErr w:type="gramEnd"/>
+                  <w:r>
+                    <w:rPr>
+                      <w:rFonts w:ascii="Arial" w:hAnsi="Arial" w:cs="Arial"/>
+                      <w:color w:val="000000"/>
+                    </w:rPr>
+                    <w:t>A user story can be in two forms −</w:t>
                   </w:r>
                 </w:p>
                 <w:p>
@@ -13274,14 +13186,23 @@
                       <w:rFonts w:ascii="Arial" w:hAnsi="Arial" w:cs="Arial"/>
                       <w:color w:val="000000"/>
                     </w:rPr>
-                    <w:t>During release planning, a rough estimate is given to a user story using relative scale as points. Du</w:t>
-                  </w:r>
-                  <w:r>
-                    <w:rPr>
-                      <w:rFonts w:ascii="Arial" w:hAnsi="Arial" w:cs="Arial"/>
-                      <w:color w:val="000000"/>
-                    </w:rPr>
-                    <w:t>ring iteration planning, the story is broken down into tasks.</w:t>
+                    <w:t>During release planning, a rough estimate is given to a user story using relative scale as points</w:t>
+                  </w:r>
+                  <w:proofErr w:type="gramStart"/>
+                  <w:r>
+                    <w:rPr>
+                      <w:rFonts w:ascii="Arial" w:hAnsi="Arial" w:cs="Arial"/>
+                      <w:color w:val="000000"/>
+                    </w:rPr>
+                    <w:t xml:space="preserve">. </w:t>
+                  </w:r>
+                  <w:proofErr w:type="gramEnd"/>
+                  <w:r>
+                    <w:rPr>
+                      <w:rFonts w:ascii="Arial" w:hAnsi="Arial" w:cs="Arial"/>
+                      <w:color w:val="000000"/>
+                    </w:rPr>
+                    <w:t>During iteration planning, the story is broken down into tasks.</w:t>
                   </w:r>
                 </w:p>
                 <w:p>
@@ -13355,7 +13276,23 @@
                       <w:rFonts w:ascii="Arial" w:eastAsia="Times New Roman" w:hAnsi="Arial" w:cs="Arial"/>
                       <w:color w:val="000000"/>
                     </w:rPr>
-                    <w:t>User story talks about what is to be done. It defines what a user needs.</w:t>
+                    <w:t>User story talks about what is to be done</w:t>
+                  </w:r>
+                  <w:proofErr w:type="gramStart"/>
+                  <w:r>
+                    <w:rPr>
+                      <w:rFonts w:ascii="Arial" w:eastAsia="Times New Roman" w:hAnsi="Arial" w:cs="Arial"/>
+                      <w:color w:val="000000"/>
+                    </w:rPr>
+                    <w:t xml:space="preserve">. </w:t>
+                  </w:r>
+                  <w:proofErr w:type="gramEnd"/>
+                  <w:r>
+                    <w:rPr>
+                      <w:rFonts w:ascii="Arial" w:eastAsia="Times New Roman" w:hAnsi="Arial" w:cs="Arial"/>
+                      <w:color w:val="000000"/>
+                    </w:rPr>
+                    <w:t>It defines what a user needs.</w:t>
                   </w:r>
                 </w:p>
                 <w:p>
@@ -13377,7 +13314,23 @@
                       <w:rFonts w:ascii="Arial" w:eastAsia="Times New Roman" w:hAnsi="Arial" w:cs="Arial"/>
                       <w:color w:val="000000"/>
                     </w:rPr>
-                    <w:t>Task talks about how it is to be done. It defines how a functionality is to be implemented.</w:t>
+                    <w:t>Task talks about how it is to be done</w:t>
+                  </w:r>
+                  <w:proofErr w:type="gramStart"/>
+                  <w:r>
+                    <w:rPr>
+                      <w:rFonts w:ascii="Arial" w:eastAsia="Times New Roman" w:hAnsi="Arial" w:cs="Arial"/>
+                      <w:color w:val="000000"/>
+                    </w:rPr>
+                    <w:t xml:space="preserve">. </w:t>
+                  </w:r>
+                  <w:proofErr w:type="gramEnd"/>
+                  <w:r>
+                    <w:rPr>
+                      <w:rFonts w:ascii="Arial" w:eastAsia="Times New Roman" w:hAnsi="Arial" w:cs="Arial"/>
+                      <w:color w:val="000000"/>
+                    </w:rPr>
+                    <w:t>It defines how a functionality is to be implemented.</w:t>
                   </w:r>
                 </w:p>
                 <w:p>
@@ -13399,7 +13352,23 @@
                       <w:rFonts w:ascii="Arial" w:eastAsia="Times New Roman" w:hAnsi="Arial" w:cs="Arial"/>
                       <w:color w:val="000000"/>
                     </w:rPr>
-                    <w:t>Stories are implemented by tasks. Each story is a collection of tasks.</w:t>
+                    <w:t>Stories are implemented by tasks</w:t>
+                  </w:r>
+                  <w:proofErr w:type="gramStart"/>
+                  <w:r>
+                    <w:rPr>
+                      <w:rFonts w:ascii="Arial" w:eastAsia="Times New Roman" w:hAnsi="Arial" w:cs="Arial"/>
+                      <w:color w:val="000000"/>
+                    </w:rPr>
+                    <w:t xml:space="preserve">. </w:t>
+                  </w:r>
+                  <w:proofErr w:type="gramEnd"/>
+                  <w:r>
+                    <w:rPr>
+                      <w:rFonts w:ascii="Arial" w:eastAsia="Times New Roman" w:hAnsi="Arial" w:cs="Arial"/>
+                      <w:color w:val="000000"/>
+                    </w:rPr>
+                    <w:t>Each story is a collection of tasks.</w:t>
                   </w:r>
                 </w:p>
                 <w:p>
@@ -13443,14 +13412,7 @@
                       <w:rFonts w:ascii="Arial" w:eastAsia="Times New Roman" w:hAnsi="Arial" w:cs="Arial"/>
                       <w:color w:val="000000"/>
                     </w:rPr>
-                    <w:t>Tasks are estimated</w:t>
-                  </w:r>
-                  <w:r>
-                    <w:rPr>
-                      <w:rFonts w:ascii="Arial" w:eastAsia="Times New Roman" w:hAnsi="Arial" w:cs="Arial"/>
-                      <w:color w:val="000000"/>
-                    </w:rPr>
-                    <w:t xml:space="preserve"> in hours, typically from 2 to 12 hours.</w:t>
+                    <w:t>Tasks are estimated in hours, typically from 2 to 12 hours.</w:t>
                   </w:r>
                 </w:p>
                 <w:p>
@@ -13503,7 +13465,7 @@
                       <w:noProof/>
                     </w:rPr>
                     <w:drawing>
-                      <wp:inline distT="0" distB="0" distL="0" distR="0">
+                      <wp:inline distT="0" distB="0" distL="0" distR="0" wp14:anchorId="465FA92F" wp14:editId="5EEA3F02">
                         <wp:extent cx="4572000" cy="1600200"/>
                         <wp:effectExtent l="0" t="0" r="0" b="0"/>
                         <wp:docPr id="6" name="Picture 6" descr="Relationship of User Stories and Tasks"/>
@@ -13601,7 +13563,23 @@
                       <w:rFonts w:ascii="Arial" w:hAnsi="Arial" w:cs="Arial"/>
                       <w:color w:val="000000"/>
                     </w:rPr>
-                    <w:t>The team decides what done means. The criteria may be:</w:t>
+                    <w:t>The team decides what done means</w:t>
+                  </w:r>
+                  <w:proofErr w:type="gramStart"/>
+                  <w:r>
+                    <w:rPr>
+                      <w:rFonts w:ascii="Arial" w:hAnsi="Arial" w:cs="Arial"/>
+                      <w:color w:val="000000"/>
+                    </w:rPr>
+                    <w:t xml:space="preserve">. </w:t>
+                  </w:r>
+                  <w:proofErr w:type="gramEnd"/>
+                  <w:r>
+                    <w:rPr>
+                      <w:rFonts w:ascii="Arial" w:hAnsi="Arial" w:cs="Arial"/>
+                      <w:color w:val="000000"/>
+                    </w:rPr>
+                    <w:t>The criteria may be:</w:t>
                   </w:r>
                 </w:p>
                 <w:p>
@@ -13780,14 +13758,23 @@
                       <w:rFonts w:ascii="Arial" w:hAnsi="Arial" w:cs="Arial"/>
                       <w:color w:val="000000"/>
                     </w:rPr>
-                    <w:t>Criteria defines the functionality, behavior, and performance required by a feature so tha</w:t>
-                  </w:r>
-                  <w:r>
-                    <w:rPr>
-                      <w:rFonts w:ascii="Arial" w:hAnsi="Arial" w:cs="Arial"/>
-                      <w:color w:val="000000"/>
-                    </w:rPr>
-                    <w:t>t it can be accepted by the product owner. It defines what is to be done so that the developer knows when a user story is complete.</w:t>
+                    <w:t>Criteria defines the functionality, behavior, and performance required by a feature so that it can be accepted by the product owner</w:t>
+                  </w:r>
+                  <w:proofErr w:type="gramStart"/>
+                  <w:r>
+                    <w:rPr>
+                      <w:rFonts w:ascii="Arial" w:hAnsi="Arial" w:cs="Arial"/>
+                      <w:color w:val="000000"/>
+                    </w:rPr>
+                    <w:t xml:space="preserve">. </w:t>
+                  </w:r>
+                  <w:proofErr w:type="gramEnd"/>
+                  <w:r>
+                    <w:rPr>
+                      <w:rFonts w:ascii="Arial" w:hAnsi="Arial" w:cs="Arial"/>
+                      <w:color w:val="000000"/>
+                    </w:rPr>
+                    <w:t>It defines what is to be done so that the developer knows when a user story is complete.</w:t>
                   </w:r>
                 </w:p>
                 <w:p>
@@ -13974,14 +13961,23 @@
                       <w:rFonts w:ascii="Arial" w:hAnsi="Arial" w:cs="Arial"/>
                       <w:color w:val="000000"/>
                     </w:rPr>
-                    <w:t>In February 2001, at the Snowbird resort in Utah, 17 software developers met to discuss lightweight development methods. The outcome of their meeting was the following Agile Ma</w:t>
-                  </w:r>
-                  <w:r>
-                    <w:rPr>
-                      <w:rFonts w:ascii="Arial" w:hAnsi="Arial" w:cs="Arial"/>
-                      <w:color w:val="000000"/>
-                    </w:rPr>
-                    <w:t>nifesto for software development −</w:t>
+                    <w:t>In February 2001, at the Snowbird resort in Utah, 17 software developers met to discuss lightweight development methods</w:t>
+                  </w:r>
+                  <w:proofErr w:type="gramStart"/>
+                  <w:r>
+                    <w:rPr>
+                      <w:rFonts w:ascii="Arial" w:hAnsi="Arial" w:cs="Arial"/>
+                      <w:color w:val="000000"/>
+                    </w:rPr>
+                    <w:t xml:space="preserve">. </w:t>
+                  </w:r>
+                  <w:proofErr w:type="gramEnd"/>
+                  <w:r>
+                    <w:rPr>
+                      <w:rFonts w:ascii="Arial" w:hAnsi="Arial" w:cs="Arial"/>
+                      <w:color w:val="000000"/>
+                    </w:rPr>
+                    <w:t>The outcome of their meeting was the following Agile Manifesto for software development −</w:t>
                   </w:r>
                 </w:p>
                 <w:p>
@@ -14095,14 +14091,7 @@
                       <w:rFonts w:ascii="Arial" w:eastAsia="Times New Roman" w:hAnsi="Arial" w:cs="Arial"/>
                       <w:color w:val="000000"/>
                     </w:rPr>
-                    <w:t>Working software over Compreh</w:t>
-                  </w:r>
-                  <w:r>
-                    <w:rPr>
-                      <w:rFonts w:ascii="Arial" w:eastAsia="Times New Roman" w:hAnsi="Arial" w:cs="Arial"/>
-                      <w:color w:val="000000"/>
-                    </w:rPr>
-                    <w:t>ensive documentation</w:t>
+                    <w:t>Working software over Comprehensive documentation</w:t>
                   </w:r>
                 </w:p>
                 <w:p>
@@ -14256,16 +14245,7 @@
                       <w:bCs/>
                       <w:color w:val="000000"/>
                     </w:rPr>
-                    <w:t>Custom</w:t>
-                  </w:r>
-                  <w:r>
-                    <w:rPr>
-                      <w:rFonts w:ascii="Arial" w:eastAsia="Times New Roman" w:hAnsi="Arial" w:cs="Arial"/>
-                      <w:b/>
-                      <w:bCs/>
-                      <w:color w:val="000000"/>
-                    </w:rPr>
-                    <w:t>er Satisfaction</w:t>
+                    <w:t>Customer Satisfaction</w:t>
                   </w:r>
                   <w:r>
                     <w:rPr>
@@ -14302,14 +14282,39 @@
                       <w:rFonts w:ascii="Arial" w:eastAsia="Times New Roman" w:hAnsi="Arial" w:cs="Arial"/>
                       <w:color w:val="000000"/>
                     </w:rPr>
-                    <w:t xml:space="preserve"> − </w:t>
-                  </w:r>
+                    <w:t> − Changes are inevitable during software development</w:t>
+                  </w:r>
+                  <w:proofErr w:type="gramStart"/>
                   <w:r>
                     <w:rPr>
                       <w:rFonts w:ascii="Arial" w:eastAsia="Times New Roman" w:hAnsi="Arial" w:cs="Arial"/>
                       <w:color w:val="000000"/>
                     </w:rPr>
-                    <w:t>Changes are inevitable during software development. Ever-changing requirements should be welcome, even late in the development phase. Agile processes should work to increase customers' competitive advantage.</w:t>
+                    <w:t xml:space="preserve">. </w:t>
+                  </w:r>
+                  <w:proofErr w:type="gramEnd"/>
+                  <w:r>
+                    <w:rPr>
+                      <w:rFonts w:ascii="Arial" w:eastAsia="Times New Roman" w:hAnsi="Arial" w:cs="Arial"/>
+                      <w:color w:val="000000"/>
+                    </w:rPr>
+                    <w:t>Ever-changing requirements should be welcome, even late in the development phase</w:t>
+                  </w:r>
+                  <w:proofErr w:type="gramStart"/>
+                  <w:r>
+                    <w:rPr>
+                      <w:rFonts w:ascii="Arial" w:eastAsia="Times New Roman" w:hAnsi="Arial" w:cs="Arial"/>
+                      <w:color w:val="000000"/>
+                    </w:rPr>
+                    <w:t xml:space="preserve">. </w:t>
+                  </w:r>
+                  <w:proofErr w:type="gramEnd"/>
+                  <w:r>
+                    <w:rPr>
+                      <w:rFonts w:ascii="Arial" w:eastAsia="Times New Roman" w:hAnsi="Arial" w:cs="Arial"/>
+                      <w:color w:val="000000"/>
+                    </w:rPr>
+                    <w:t>Agile processes should work to increase customers' competitive advantage.</w:t>
                   </w:r>
                 </w:p>
                 <w:p>
@@ -14339,14 +14344,7 @@
                       <w:rFonts w:ascii="Arial" w:eastAsia="Times New Roman" w:hAnsi="Arial" w:cs="Arial"/>
                       <w:color w:val="000000"/>
                     </w:rPr>
-                    <w:t> − Deliver a working s</w:t>
-                  </w:r>
-                  <w:r>
-                    <w:rPr>
-                      <w:rFonts w:ascii="Arial" w:eastAsia="Times New Roman" w:hAnsi="Arial" w:cs="Arial"/>
-                      <w:color w:val="000000"/>
-                    </w:rPr>
-                    <w:t>oftware frequently, ranging from a few weeks to a few months, considering shorter time-scale.</w:t>
+                    <w:t> − Deliver a working software frequently, ranging from a few weeks to a few months, considering shorter time-scale.</w:t>
                   </w:r>
                 </w:p>
                 <w:p>
@@ -14406,14 +14404,23 @@
                       <w:rFonts w:ascii="Arial" w:eastAsia="Times New Roman" w:hAnsi="Arial" w:cs="Arial"/>
                       <w:color w:val="000000"/>
                     </w:rPr>
-                    <w:t> − Projects should be built around motivated indi</w:t>
-                  </w:r>
+                    <w:t> − Projects should be built around motivated individuals</w:t>
+                  </w:r>
+                  <w:proofErr w:type="gramStart"/>
                   <w:r>
                     <w:rPr>
                       <w:rFonts w:ascii="Arial" w:eastAsia="Times New Roman" w:hAnsi="Arial" w:cs="Arial"/>
                       <w:color w:val="000000"/>
                     </w:rPr>
-                    <w:t>viduals. Provide an environment to support individual team members and trust them so as to make them feel responsible to get the job done.</w:t>
+                    <w:t xml:space="preserve">. </w:t>
+                  </w:r>
+                  <w:proofErr w:type="gramEnd"/>
+                  <w:r>
+                    <w:rPr>
+                      <w:rFonts w:ascii="Arial" w:eastAsia="Times New Roman" w:hAnsi="Arial" w:cs="Arial"/>
+                      <w:color w:val="000000"/>
+                    </w:rPr>
+                    <w:t>Provide an environment to support individual team members and trust them so as to make them feel responsible to get the job done.</w:t>
                   </w:r>
                 </w:p>
                 <w:p>
@@ -14443,14 +14450,7 @@
                       <w:rFonts w:ascii="Arial" w:eastAsia="Times New Roman" w:hAnsi="Arial" w:cs="Arial"/>
                       <w:color w:val="000000"/>
                     </w:rPr>
-                    <w:t> − Face-to-face conversation is the most efficient and effective method of conveying informa</w:t>
-                  </w:r>
-                  <w:r>
-                    <w:rPr>
-                      <w:rFonts w:ascii="Arial" w:eastAsia="Times New Roman" w:hAnsi="Arial" w:cs="Arial"/>
-                      <w:color w:val="000000"/>
-                    </w:rPr>
-                    <w:t>tion to and within a development team.</w:t>
+                    <w:t> − Face-to-face conversation is the most efficient and effective method of conveying information to and within a development team.</w:t>
                   </w:r>
                 </w:p>
                 <w:p>
@@ -14510,14 +14510,23 @@
                       <w:rFonts w:ascii="Arial" w:eastAsia="Times New Roman" w:hAnsi="Arial" w:cs="Arial"/>
                       <w:color w:val="000000"/>
                     </w:rPr>
-                    <w:t> − Agile processes aim towards sustainable development. The busine</w:t>
-                  </w:r>
+                    <w:t> − Agile processes aim towards sustainable development</w:t>
+                  </w:r>
+                  <w:proofErr w:type="gramStart"/>
                   <w:r>
                     <w:rPr>
                       <w:rFonts w:ascii="Arial" w:eastAsia="Times New Roman" w:hAnsi="Arial" w:cs="Arial"/>
                       <w:color w:val="000000"/>
                     </w:rPr>
-                    <w:t>ss, the developers, and the users should be able to maintain a constant pace with the project.</w:t>
+                    <w:t xml:space="preserve">. </w:t>
+                  </w:r>
+                  <w:proofErr w:type="gramEnd"/>
+                  <w:r>
+                    <w:rPr>
+                      <w:rFonts w:ascii="Arial" w:eastAsia="Times New Roman" w:hAnsi="Arial" w:cs="Arial"/>
+                      <w:color w:val="000000"/>
+                    </w:rPr>
+                    <w:t>The business, the developers, and the users should be able to maintain a constant pace with the project.</w:t>
                   </w:r>
                 </w:p>
                 <w:p>
@@ -14577,14 +14586,7 @@
                       <w:rFonts w:ascii="Arial" w:eastAsia="Times New Roman" w:hAnsi="Arial" w:cs="Arial"/>
                       <w:color w:val="000000"/>
                     </w:rPr>
-                    <w:t> − Keep things simple and use simple terms to measure th</w:t>
-                  </w:r>
-                  <w:r>
-                    <w:rPr>
-                      <w:rFonts w:ascii="Arial" w:eastAsia="Times New Roman" w:hAnsi="Arial" w:cs="Arial"/>
-                      <w:color w:val="000000"/>
-                    </w:rPr>
-                    <w:t>e work that is not completed.</w:t>
+                    <w:t> − Keep things simple and use simple terms to measure the work that is not completed.</w:t>
                   </w:r>
                 </w:p>
                 <w:p>
@@ -14614,14 +14616,7 @@
                       <w:rFonts w:ascii="Arial" w:eastAsia="Times New Roman" w:hAnsi="Arial" w:cs="Arial"/>
                       <w:color w:val="000000"/>
                     </w:rPr>
-                    <w:t xml:space="preserve"> − An agile team should be self-organized and should not depend heavily on other teams because the best architectures, requirements, and </w:t>
-                  </w:r>
-                  <w:r>
-                    <w:rPr>
-                      <w:rFonts w:ascii="Arial" w:eastAsia="Times New Roman" w:hAnsi="Arial" w:cs="Arial"/>
-                      <w:color w:val="000000"/>
-                    </w:rPr>
-                    <w:t>designs emerge from self-organized teams.</w:t>
+                    <w:t> − An agile team should be self-organized and should not depend heavily on other teams because the best architectures, requirements, and designs emerge from self-organized teams.</w:t>
                   </w:r>
                 </w:p>
                 <w:p>
@@ -14704,48 +14699,57 @@
                       <w:rFonts w:ascii="Arial" w:hAnsi="Arial" w:cs="Arial"/>
                       <w:color w:val="000000"/>
                     </w:rPr>
-                    <w:t>Iterative/incrementa</w:t>
-                  </w:r>
-                  <w:r>
-                    <w:rPr>
-                      <w:rFonts w:ascii="Arial" w:hAnsi="Arial" w:cs="Arial"/>
-                      <w:color w:val="000000"/>
-                    </w:rPr>
-                    <w:t>l and Ready to Evolve</w:t>
-                  </w:r>
-                </w:p>
-                <w:p>
-                  <w:pPr>
-                    <w:pStyle w:val="NormalWeb"/>
-                    <w:spacing w:before="0" w:beforeAutospacing="0" w:after="0" w:afterAutospacing="0"/>
-                    <w:rPr>
-                      <w:rFonts w:ascii="Arial" w:hAnsi="Arial" w:cs="Arial"/>
-                      <w:color w:val="000000"/>
-                    </w:rPr>
-                  </w:pPr>
-                  <w:r>
-                    <w:rPr>
-                      <w:rFonts w:ascii="Arial" w:hAnsi="Arial" w:cs="Arial"/>
-                      <w:color w:val="000000"/>
-                    </w:rPr>
-                    <w:t> </w:t>
-                  </w:r>
-                </w:p>
-                <w:p>
-                  <w:pPr>
-                    <w:pStyle w:val="NormalWeb"/>
-                    <w:spacing w:before="0" w:beforeAutospacing="0" w:after="0" w:afterAutospacing="0"/>
-                    <w:rPr>
-                      <w:rFonts w:ascii="Arial" w:hAnsi="Arial" w:cs="Arial"/>
-                      <w:color w:val="000000"/>
-                    </w:rPr>
-                  </w:pPr>
-                  <w:r>
-                    <w:rPr>
-                      <w:rFonts w:ascii="Arial" w:hAnsi="Arial" w:cs="Arial"/>
-                      <w:color w:val="000000"/>
-                    </w:rPr>
-                    <w:t xml:space="preserve">Most of the agile development methods break a problem into smaller tasks. There is no direct long-term planning for any requirement. </w:t>
+                    <w:t>Iterative/incremental and Ready to Evolve</w:t>
+                  </w:r>
+                </w:p>
+                <w:p>
+                  <w:pPr>
+                    <w:pStyle w:val="NormalWeb"/>
+                    <w:spacing w:before="0" w:beforeAutospacing="0" w:after="0" w:afterAutospacing="0"/>
+                    <w:rPr>
+                      <w:rFonts w:ascii="Arial" w:hAnsi="Arial" w:cs="Arial"/>
+                      <w:color w:val="000000"/>
+                    </w:rPr>
+                  </w:pPr>
+                  <w:r>
+                    <w:rPr>
+                      <w:rFonts w:ascii="Arial" w:hAnsi="Arial" w:cs="Arial"/>
+                      <w:color w:val="000000"/>
+                    </w:rPr>
+                    <w:t> </w:t>
+                  </w:r>
+                </w:p>
+                <w:p>
+                  <w:pPr>
+                    <w:pStyle w:val="NormalWeb"/>
+                    <w:spacing w:before="0" w:beforeAutospacing="0" w:after="0" w:afterAutospacing="0"/>
+                    <w:rPr>
+                      <w:rFonts w:ascii="Arial" w:hAnsi="Arial" w:cs="Arial"/>
+                      <w:color w:val="000000"/>
+                    </w:rPr>
+                  </w:pPr>
+                  <w:r>
+                    <w:rPr>
+                      <w:rFonts w:ascii="Arial" w:hAnsi="Arial" w:cs="Arial"/>
+                      <w:color w:val="000000"/>
+                    </w:rPr>
+                    <w:t>Most of the agile development methods break a problem into smaller tasks</w:t>
+                  </w:r>
+                  <w:proofErr w:type="gramStart"/>
+                  <w:r>
+                    <w:rPr>
+                      <w:rFonts w:ascii="Arial" w:hAnsi="Arial" w:cs="Arial"/>
+                      <w:color w:val="000000"/>
+                    </w:rPr>
+                    <w:t xml:space="preserve">. </w:t>
+                  </w:r>
+                  <w:proofErr w:type="gramEnd"/>
+                  <w:r>
+                    <w:rPr>
+                      <w:rFonts w:ascii="Arial" w:hAnsi="Arial" w:cs="Arial"/>
+                      <w:color w:val="000000"/>
+                    </w:rPr>
+                    <w:t xml:space="preserve">There is no direct long-term planning for any requirement. </w:t>
                   </w:r>
                 </w:p>
                 <w:p>
@@ -14764,19 +14768,37 @@
                     </w:rPr>
                     <w:t>Normally, iterations are planned which are of vary short period of time, for example, 1 to 4 weeks</w:t>
                   </w:r>
-                  <w:r>
-                    <w:rPr>
-                      <w:rFonts w:ascii="Arial" w:hAnsi="Arial" w:cs="Arial"/>
-                      <w:color w:val="000000"/>
-                    </w:rPr>
-                    <w:t>. A cross-functional team is created for each iteration that works in all functions of software development like planning, requirements analysis, design, coding, unit testing, and acceptance testing. The result at the end of the iteration is a working prod</w:t>
-                  </w:r>
-                  <w:r>
-                    <w:rPr>
-                      <w:rFonts w:ascii="Arial" w:hAnsi="Arial" w:cs="Arial"/>
-                      <w:color w:val="000000"/>
-                    </w:rPr>
-                    <w:t>uct and it is demonstrated to the stakeholders at the end of an iteration.</w:t>
+                  <w:proofErr w:type="gramStart"/>
+                  <w:r>
+                    <w:rPr>
+                      <w:rFonts w:ascii="Arial" w:hAnsi="Arial" w:cs="Arial"/>
+                      <w:color w:val="000000"/>
+                    </w:rPr>
+                    <w:t xml:space="preserve">. </w:t>
+                  </w:r>
+                  <w:proofErr w:type="gramEnd"/>
+                  <w:r>
+                    <w:rPr>
+                      <w:rFonts w:ascii="Arial" w:hAnsi="Arial" w:cs="Arial"/>
+                      <w:color w:val="000000"/>
+                    </w:rPr>
+                    <w:t>A cross-functional team is created for each iteration that works in all functions of software development like planning, requirements analysis, design, coding, unit testing, and acceptance testing</w:t>
+                  </w:r>
+                  <w:proofErr w:type="gramStart"/>
+                  <w:r>
+                    <w:rPr>
+                      <w:rFonts w:ascii="Arial" w:hAnsi="Arial" w:cs="Arial"/>
+                      <w:color w:val="000000"/>
+                    </w:rPr>
+                    <w:t xml:space="preserve">. </w:t>
+                  </w:r>
+                  <w:proofErr w:type="gramEnd"/>
+                  <w:r>
+                    <w:rPr>
+                      <w:rFonts w:ascii="Arial" w:hAnsi="Arial" w:cs="Arial"/>
+                      <w:color w:val="000000"/>
+                    </w:rPr>
+                    <w:t>The result at the end of the iteration is a working product and it is demonstrated to the stakeholders at the end of an iteration.</w:t>
                   </w:r>
                 </w:p>
                 <w:p>
@@ -14862,55 +14884,73 @@
                       <w:rFonts w:ascii="Arial" w:hAnsi="Arial" w:cs="Arial"/>
                       <w:color w:val="000000"/>
                     </w:rPr>
-                    <w:t>Each agile team should have a customer r</w:t>
-                  </w:r>
-                  <w:r>
-                    <w:rPr>
-                      <w:rFonts w:ascii="Arial" w:hAnsi="Arial" w:cs="Arial"/>
-                      <w:color w:val="000000"/>
-                    </w:rPr>
-                    <w:t>epresentative such as a product owner in scrum methodology. This representative is authorized to act on behalf of the stakeholders and he can answer the queries of the developers in between iterations.</w:t>
-                  </w:r>
-                </w:p>
-                <w:p>
-                  <w:pPr>
-                    <w:pStyle w:val="NormalWeb"/>
-                    <w:spacing w:before="0" w:beforeAutospacing="0" w:after="0" w:afterAutospacing="0"/>
-                    <w:rPr>
-                      <w:rFonts w:ascii="Arial" w:hAnsi="Arial" w:cs="Arial"/>
-                      <w:color w:val="000000"/>
-                    </w:rPr>
-                  </w:pPr>
-                  <w:r>
-                    <w:rPr>
-                      <w:rFonts w:ascii="Arial" w:hAnsi="Arial" w:cs="Arial"/>
-                      <w:color w:val="000000"/>
-                    </w:rPr>
-                    <w:t> </w:t>
-                  </w:r>
-                </w:p>
-                <w:p>
-                  <w:pPr>
-                    <w:pStyle w:val="NormalWeb"/>
-                    <w:spacing w:before="0" w:beforeAutospacing="0" w:after="0" w:afterAutospacing="0"/>
-                    <w:rPr>
-                      <w:rFonts w:ascii="Arial" w:hAnsi="Arial" w:cs="Arial"/>
-                      <w:color w:val="000000"/>
-                    </w:rPr>
-                  </w:pPr>
-                  <w:r>
-                    <w:rPr>
-                      <w:rFonts w:ascii="Arial" w:hAnsi="Arial" w:cs="Arial"/>
-                      <w:color w:val="000000"/>
-                    </w:rPr>
-                    <w:t>An information radiator (physical display) is normal</w:t>
-                  </w:r>
-                  <w:r>
-                    <w:rPr>
-                      <w:rFonts w:ascii="Arial" w:hAnsi="Arial" w:cs="Arial"/>
-                      <w:color w:val="000000"/>
-                    </w:rPr>
-                    <w:t>ly located prominently in an office, where passers-by can see the progress of the agile team. This information radiator shows an up-to-date summary of the status of a project.</w:t>
+                    <w:t>Each agile team should have a customer representative such as a product owner in scrum methodology</w:t>
+                  </w:r>
+                  <w:proofErr w:type="gramStart"/>
+                  <w:r>
+                    <w:rPr>
+                      <w:rFonts w:ascii="Arial" w:hAnsi="Arial" w:cs="Arial"/>
+                      <w:color w:val="000000"/>
+                    </w:rPr>
+                    <w:t xml:space="preserve">. </w:t>
+                  </w:r>
+                  <w:proofErr w:type="gramEnd"/>
+                  <w:r>
+                    <w:rPr>
+                      <w:rFonts w:ascii="Arial" w:hAnsi="Arial" w:cs="Arial"/>
+                      <w:color w:val="000000"/>
+                    </w:rPr>
+                    <w:t>This representative is authorized to act on behalf of the stakeholders and he can answer the queries of the developers in between iterations.</w:t>
+                  </w:r>
+                </w:p>
+                <w:p>
+                  <w:pPr>
+                    <w:pStyle w:val="NormalWeb"/>
+                    <w:spacing w:before="0" w:beforeAutospacing="0" w:after="0" w:afterAutospacing="0"/>
+                    <w:rPr>
+                      <w:rFonts w:ascii="Arial" w:hAnsi="Arial" w:cs="Arial"/>
+                      <w:color w:val="000000"/>
+                    </w:rPr>
+                  </w:pPr>
+                  <w:r>
+                    <w:rPr>
+                      <w:rFonts w:ascii="Arial" w:hAnsi="Arial" w:cs="Arial"/>
+                      <w:color w:val="000000"/>
+                    </w:rPr>
+                    <w:t> </w:t>
+                  </w:r>
+                </w:p>
+                <w:p>
+                  <w:pPr>
+                    <w:pStyle w:val="NormalWeb"/>
+                    <w:spacing w:before="0" w:beforeAutospacing="0" w:after="0" w:afterAutospacing="0"/>
+                    <w:rPr>
+                      <w:rFonts w:ascii="Arial" w:hAnsi="Arial" w:cs="Arial"/>
+                      <w:color w:val="000000"/>
+                    </w:rPr>
+                  </w:pPr>
+                  <w:r>
+                    <w:rPr>
+                      <w:rFonts w:ascii="Arial" w:hAnsi="Arial" w:cs="Arial"/>
+                      <w:color w:val="000000"/>
+                    </w:rPr>
+                    <w:t>An information radiator (physical display) is normally located prominently in an office, where passers-by can see the progress of the agile team</w:t>
+                  </w:r>
+                  <w:proofErr w:type="gramStart"/>
+                  <w:r>
+                    <w:rPr>
+                      <w:rFonts w:ascii="Arial" w:hAnsi="Arial" w:cs="Arial"/>
+                      <w:color w:val="000000"/>
+                    </w:rPr>
+                    <w:t xml:space="preserve">. </w:t>
+                  </w:r>
+                  <w:proofErr w:type="gramEnd"/>
+                  <w:r>
+                    <w:rPr>
+                      <w:rFonts w:ascii="Arial" w:hAnsi="Arial" w:cs="Arial"/>
+                      <w:color w:val="000000"/>
+                    </w:rPr>
+                    <w:t>This information radiator shows an up-to-date summary of the status of a project.</w:t>
                   </w:r>
                 </w:p>
                 <w:p>
@@ -14962,21 +15002,23 @@
                       <w:rFonts w:ascii="Arial" w:hAnsi="Arial" w:cs="Arial"/>
                       <w:color w:val="000000"/>
                     </w:rPr>
-                    <w:t xml:space="preserve">Daily </w:t>
-                  </w:r>
-                  <w:r>
-                    <w:rPr>
-                      <w:rFonts w:ascii="Arial" w:hAnsi="Arial" w:cs="Arial"/>
-                      <w:color w:val="000000"/>
-                    </w:rPr>
-                    <w:t>stand-up is a common culture of any agile development; it is also known as daily scrum. It is a kind of a brief session where each team member reports to each other regarding the status of what they have done, what to do next, and any issues they are facin</w:t>
-                  </w:r>
-                  <w:r>
-                    <w:rPr>
-                      <w:rFonts w:ascii="Arial" w:hAnsi="Arial" w:cs="Arial"/>
-                      <w:color w:val="000000"/>
-                    </w:rPr>
-                    <w:t>g.</w:t>
+                    <w:t>Daily stand-up is a common culture of any agile development; it is also known as daily scrum</w:t>
+                  </w:r>
+                  <w:proofErr w:type="gramStart"/>
+                  <w:r>
+                    <w:rPr>
+                      <w:rFonts w:ascii="Arial" w:hAnsi="Arial" w:cs="Arial"/>
+                      <w:color w:val="000000"/>
+                    </w:rPr>
+                    <w:t xml:space="preserve">. </w:t>
+                  </w:r>
+                  <w:proofErr w:type="gramEnd"/>
+                  <w:r>
+                    <w:rPr>
+                      <w:rFonts w:ascii="Arial" w:hAnsi="Arial" w:cs="Arial"/>
+                      <w:color w:val="000000"/>
+                    </w:rPr>
+                    <w:t>It is a kind of a brief session where each team member reports to each other regarding the status of what they have done, what to do next, and any issues they are facing.</w:t>
                   </w:r>
                 </w:p>
                 <w:p>
@@ -15028,14 +15070,39 @@
                       <w:rFonts w:ascii="Arial" w:hAnsi="Arial" w:cs="Arial"/>
                       <w:color w:val="000000"/>
                     </w:rPr>
-                    <w:t>Daily stand-up, as the name suggests, is a daily status meeting among all the members of an agile team. It not only provides a forum for regular updates but also brings the problems of team members into focus so that it can be q</w:t>
-                  </w:r>
-                  <w:r>
-                    <w:rPr>
-                      <w:rFonts w:ascii="Arial" w:hAnsi="Arial" w:cs="Arial"/>
-                      <w:color w:val="000000"/>
-                    </w:rPr>
-                    <w:t>uickly addressed. Daily stand-up is a must-do practice, no matter how an agile team is established regardless of its office location.</w:t>
+                    <w:t>Daily stand-up, as the name suggests, is a daily status meeting among all the members of an agile team</w:t>
+                  </w:r>
+                  <w:proofErr w:type="gramStart"/>
+                  <w:r>
+                    <w:rPr>
+                      <w:rFonts w:ascii="Arial" w:hAnsi="Arial" w:cs="Arial"/>
+                      <w:color w:val="000000"/>
+                    </w:rPr>
+                    <w:t xml:space="preserve">. </w:t>
+                  </w:r>
+                  <w:proofErr w:type="gramEnd"/>
+                  <w:r>
+                    <w:rPr>
+                      <w:rFonts w:ascii="Arial" w:hAnsi="Arial" w:cs="Arial"/>
+                      <w:color w:val="000000"/>
+                    </w:rPr>
+                    <w:t>It not only provides a forum for regular updates but also brings the problems of team members into focus so that it can be quickly addressed</w:t>
+                  </w:r>
+                  <w:proofErr w:type="gramStart"/>
+                  <w:r>
+                    <w:rPr>
+                      <w:rFonts w:ascii="Arial" w:hAnsi="Arial" w:cs="Arial"/>
+                      <w:color w:val="000000"/>
+                    </w:rPr>
+                    <w:t xml:space="preserve">. </w:t>
+                  </w:r>
+                  <w:proofErr w:type="gramEnd"/>
+                  <w:r>
+                    <w:rPr>
+                      <w:rFonts w:ascii="Arial" w:hAnsi="Arial" w:cs="Arial"/>
+                      <w:color w:val="000000"/>
+                    </w:rPr>
+                    <w:t>Daily stand-up is a must-do practice, no matter how an agile team is established regardless of its office location.</w:t>
                   </w:r>
                 </w:p>
                 <w:p>
@@ -15108,14 +15175,7 @@
                       <w:rFonts w:ascii="Arial" w:eastAsia="Times New Roman" w:hAnsi="Arial" w:cs="Arial"/>
                       <w:color w:val="000000"/>
                     </w:rPr>
-                    <w:t>A daily stand-up is a daily status meeting among all team members and it is held roughly for 1</w:t>
-                  </w:r>
-                  <w:r>
-                    <w:rPr>
-                      <w:rFonts w:ascii="Arial" w:eastAsia="Times New Roman" w:hAnsi="Arial" w:cs="Arial"/>
-                      <w:color w:val="000000"/>
-                    </w:rPr>
-                    <w:t>5 minutes.</w:t>
+                    <w:t>A daily stand-up is a daily status meeting among all team members and it is held roughly for 15 minutes.</w:t>
                   </w:r>
                 </w:p>
                 <w:p>
@@ -15223,14 +15283,23 @@
                       <w:rFonts w:ascii="Arial" w:eastAsia="Times New Roman" w:hAnsi="Arial" w:cs="Arial"/>
                       <w:color w:val="000000"/>
                     </w:rPr>
-                    <w:t>Daily stand-up is for status update, not for any discussion. For discussion, team members shoul</w:t>
-                  </w:r>
+                    <w:t>Daily stand-up is for status update, not for any discussion</w:t>
+                  </w:r>
+                  <w:proofErr w:type="gramStart"/>
                   <w:r>
                     <w:rPr>
                       <w:rFonts w:ascii="Arial" w:eastAsia="Times New Roman" w:hAnsi="Arial" w:cs="Arial"/>
                       <w:color w:val="000000"/>
                     </w:rPr>
-                    <w:t>d schedule another meeting at a different time.</w:t>
+                    <w:t xml:space="preserve">. </w:t>
+                  </w:r>
+                  <w:proofErr w:type="gramEnd"/>
+                  <w:r>
+                    <w:rPr>
+                      <w:rFonts w:ascii="Arial" w:eastAsia="Times New Roman" w:hAnsi="Arial" w:cs="Arial"/>
+                      <w:color w:val="000000"/>
+                    </w:rPr>
+                    <w:t>For discussion, team members should schedule another meeting at a different time.</w:t>
                   </w:r>
                 </w:p>
                 <w:p>
@@ -15343,14 +15412,7 @@
                       <w:rFonts w:ascii="Arial" w:eastAsia="Times New Roman" w:hAnsi="Arial" w:cs="Arial"/>
                       <w:color w:val="000000"/>
                     </w:rPr>
-                    <w:t>The team can evaluate the p</w:t>
-                  </w:r>
-                  <w:r>
-                    <w:rPr>
-                      <w:rFonts w:ascii="Arial" w:eastAsia="Times New Roman" w:hAnsi="Arial" w:cs="Arial"/>
-                      <w:color w:val="000000"/>
-                    </w:rPr>
-                    <w:t>rogress on a daily basis and see if they can deliver as per the iteration plan.</w:t>
+                    <w:t>The team can evaluate the progress on a daily basis and see if they can deliver as per the iteration plan.</w:t>
                   </w:r>
                 </w:p>
                 <w:p>
@@ -15489,14 +15551,7 @@
                       <w:rFonts w:ascii="Arial" w:eastAsia="Times New Roman" w:hAnsi="Arial" w:cs="Arial"/>
                       <w:color w:val="000000"/>
                     </w:rPr>
-                    <w:t xml:space="preserve">Stakeholders and Customers are encouraged to attend the meeting and they can act as an observer, but they are not supposed to </w:t>
-                  </w:r>
-                  <w:r>
-                    <w:rPr>
-                      <w:rFonts w:ascii="Arial" w:eastAsia="Times New Roman" w:hAnsi="Arial" w:cs="Arial"/>
-                      <w:color w:val="000000"/>
-                    </w:rPr>
-                    <w:t>participate in stand-ups.</w:t>
+                    <w:t>Stakeholders and Customers are encouraged to attend the meeting and they can act as an observer, but they are not supposed to participate in stand-ups.</w:t>
                   </w:r>
                 </w:p>
                 <w:p>
@@ -15570,14 +15625,7 @@
                       <w:rFonts w:ascii="Arial" w:hAnsi="Arial" w:cs="Arial"/>
                       <w:color w:val="000000"/>
                     </w:rPr>
-                    <w:t>Stand-ups can be done in multiple ways, in case the agile team members are opera</w:t>
-                  </w:r>
-                  <w:r>
-                    <w:rPr>
-                      <w:rFonts w:ascii="Arial" w:hAnsi="Arial" w:cs="Arial"/>
-                      <w:color w:val="000000"/>
-                    </w:rPr>
-                    <w:t>ting from different time zones:</w:t>
+                    <w:t>Stand-ups can be done in multiple ways, in case the agile team members are operating from different time zones:</w:t>
                   </w:r>
                 </w:p>
                 <w:p>
@@ -15636,14 +15684,7 @@
                       <w:rFonts w:ascii="Arial" w:eastAsia="Times New Roman" w:hAnsi="Arial" w:cs="Arial"/>
                       <w:color w:val="000000"/>
                     </w:rPr>
-                    <w:t>Have a separate stand-up per team, update the status of the stand-up in a tool such as Rally, SharePoint,</w:t>
-                  </w:r>
-                  <w:r>
-                    <w:rPr>
-                      <w:rFonts w:ascii="Arial" w:eastAsia="Times New Roman" w:hAnsi="Arial" w:cs="Arial"/>
-                      <w:color w:val="000000"/>
-                    </w:rPr>
-                    <w:t xml:space="preserve"> Wikis, etc.</w:t>
+                    <w:t>Have a separate stand-up per team, update the status of the stand-up in a tool such as Rally, SharePoint, Wikis, etc.</w:t>
                   </w:r>
                 </w:p>
                 <w:p>
@@ -15717,14 +15758,7 @@
                       <w:rFonts w:ascii="Arial" w:hAnsi="Arial" w:cs="Arial"/>
                       <w:color w:val="000000"/>
                     </w:rPr>
-                    <w:t>The definition of done for User Story, Iteration, and</w:t>
-                  </w:r>
-                  <w:r>
-                    <w:rPr>
-                      <w:rFonts w:ascii="Arial" w:hAnsi="Arial" w:cs="Arial"/>
-                      <w:color w:val="000000"/>
-                    </w:rPr>
-                    <w:t xml:space="preserve"> Release is given below.</w:t>
+                    <w:t>The definition of done for User Story, Iteration, and Release is given below.</w:t>
                   </w:r>
                 </w:p>
                 <w:p>
@@ -15776,7 +15810,23 @@
                       <w:rFonts w:ascii="Arial" w:hAnsi="Arial" w:cs="Arial"/>
                       <w:color w:val="000000"/>
                     </w:rPr>
-                    <w:t>A user story is a requirement which is formulated in a few sentences in everyday language of an user and it should be completed within an iteration. A user story is done when:</w:t>
+                    <w:t>A user story is a requirement which is formulated in a few sentences in everyday language of an user and it should be completed within an iteration</w:t>
+                  </w:r>
+                  <w:proofErr w:type="gramStart"/>
+                  <w:r>
+                    <w:rPr>
+                      <w:rFonts w:ascii="Arial" w:hAnsi="Arial" w:cs="Arial"/>
+                      <w:color w:val="000000"/>
+                    </w:rPr>
+                    <w:t xml:space="preserve">. </w:t>
+                  </w:r>
+                  <w:proofErr w:type="gramEnd"/>
+                  <w:r>
+                    <w:rPr>
+                      <w:rFonts w:ascii="Arial" w:hAnsi="Arial" w:cs="Arial"/>
+                      <w:color w:val="000000"/>
+                    </w:rPr>
+                    <w:t>A user story is done when:</w:t>
                   </w:r>
                 </w:p>
                 <w:p>
@@ -15815,14 +15865,7 @@
                       <w:rFonts w:ascii="Arial" w:eastAsia="Times New Roman" w:hAnsi="Arial" w:cs="Arial"/>
                       <w:color w:val="000000"/>
                     </w:rPr>
-                    <w:t>All the related code have been checked-i</w:t>
-                  </w:r>
-                  <w:r>
-                    <w:rPr>
-                      <w:rFonts w:ascii="Arial" w:eastAsia="Times New Roman" w:hAnsi="Arial" w:cs="Arial"/>
-                      <w:color w:val="000000"/>
-                    </w:rPr>
-                    <w:t>n.</w:t>
+                    <w:t>All the related code have been checked-in.</w:t>
                   </w:r>
                 </w:p>
                 <w:p>
@@ -15963,21 +16006,55 @@
                       <w:rFonts w:ascii="Arial" w:hAnsi="Arial" w:cs="Arial"/>
                       <w:color w:val="000000"/>
                     </w:rPr>
-                    <w:t xml:space="preserve">An </w:t>
-                  </w:r>
-                  <w:r>
-                    <w:rPr>
-                      <w:rFonts w:ascii="Arial" w:hAnsi="Arial" w:cs="Arial"/>
-                      <w:color w:val="000000"/>
-                    </w:rPr>
-                    <w:t>iteration is a time boxed collection of user stories / defects to be worked upon and accepted within the release of a product. Iterations are defined during iteration planning meeting and completed with an iteration demo and review meeting. An iteration is</w:t>
-                  </w:r>
-                  <w:r>
-                    <w:rPr>
-                      <w:rFonts w:ascii="Arial" w:hAnsi="Arial" w:cs="Arial"/>
-                      <w:color w:val="000000"/>
-                    </w:rPr>
-                    <w:t xml:space="preserve"> also termed as a sprint. An iteration is done when;</w:t>
+                    <w:t>An iteration is a time boxed collection of user stories / defects to be worked upon and accepted within the release of a product</w:t>
+                  </w:r>
+                  <w:proofErr w:type="gramStart"/>
+                  <w:r>
+                    <w:rPr>
+                      <w:rFonts w:ascii="Arial" w:hAnsi="Arial" w:cs="Arial"/>
+                      <w:color w:val="000000"/>
+                    </w:rPr>
+                    <w:t xml:space="preserve">. </w:t>
+                  </w:r>
+                  <w:proofErr w:type="gramEnd"/>
+                  <w:r>
+                    <w:rPr>
+                      <w:rFonts w:ascii="Arial" w:hAnsi="Arial" w:cs="Arial"/>
+                      <w:color w:val="000000"/>
+                    </w:rPr>
+                    <w:t>Iterations are defined during iteration planning meeting and completed with an iteration demo and review meeting</w:t>
+                  </w:r>
+                  <w:proofErr w:type="gramStart"/>
+                  <w:r>
+                    <w:rPr>
+                      <w:rFonts w:ascii="Arial" w:hAnsi="Arial" w:cs="Arial"/>
+                      <w:color w:val="000000"/>
+                    </w:rPr>
+                    <w:t xml:space="preserve">. </w:t>
+                  </w:r>
+                  <w:proofErr w:type="gramEnd"/>
+                  <w:r>
+                    <w:rPr>
+                      <w:rFonts w:ascii="Arial" w:hAnsi="Arial" w:cs="Arial"/>
+                      <w:color w:val="000000"/>
+                    </w:rPr>
+                    <w:t>An iteration is also termed as a sprint</w:t>
+                  </w:r>
+                  <w:proofErr w:type="gramStart"/>
+                  <w:r>
+                    <w:rPr>
+                      <w:rFonts w:ascii="Arial" w:hAnsi="Arial" w:cs="Arial"/>
+                      <w:color w:val="000000"/>
+                    </w:rPr>
+                    <w:t xml:space="preserve">. </w:t>
+                  </w:r>
+                  <w:proofErr w:type="gramEnd"/>
+                  <w:r>
+                    <w:rPr>
+                      <w:rFonts w:ascii="Arial" w:hAnsi="Arial" w:cs="Arial"/>
+                      <w:color w:val="000000"/>
+                    </w:rPr>
+                    <w:t>An iteration is done when;</w:t>
                   </w:r>
                 </w:p>
                 <w:p>
@@ -16135,7 +16212,23 @@
                       <w:rFonts w:ascii="Arial" w:hAnsi="Arial" w:cs="Arial"/>
                       <w:color w:val="000000"/>
                     </w:rPr>
-                    <w:t>A release is a major milestone that represents an internal or external delivery of working, tested version of the product/system. A release is done when:</w:t>
+                    <w:t>A release is a major milestone that represents an internal or external delivery of working, tested version of the product/system</w:t>
+                  </w:r>
+                  <w:proofErr w:type="gramStart"/>
+                  <w:r>
+                    <w:rPr>
+                      <w:rFonts w:ascii="Arial" w:hAnsi="Arial" w:cs="Arial"/>
+                      <w:color w:val="000000"/>
+                    </w:rPr>
+                    <w:t xml:space="preserve">. </w:t>
+                  </w:r>
+                  <w:proofErr w:type="gramEnd"/>
+                  <w:r>
+                    <w:rPr>
+                      <w:rFonts w:ascii="Arial" w:hAnsi="Arial" w:cs="Arial"/>
+                      <w:color w:val="000000"/>
+                    </w:rPr>
+                    <w:t>A release is done when:</w:t>
                   </w:r>
                 </w:p>
                 <w:p>
@@ -16196,14 +16289,7 @@
                       <w:rFonts w:ascii="Arial" w:eastAsia="Times New Roman" w:hAnsi="Arial" w:cs="Arial"/>
                       <w:color w:val="000000"/>
                     </w:rPr>
-                    <w:t>Perfo</w:t>
-                  </w:r>
-                  <w:r>
-                    <w:rPr>
-                      <w:rFonts w:ascii="Arial" w:eastAsia="Times New Roman" w:hAnsi="Arial" w:cs="Arial"/>
-                      <w:color w:val="000000"/>
-                    </w:rPr>
-                    <w:t>rmance is tuned.</w:t>
+                    <w:t>Performance is tuned.</w:t>
                   </w:r>
                 </w:p>
                 <w:p>
@@ -16300,14 +16386,23 @@
                       <w:rFonts w:ascii="Arial" w:hAnsi="Arial" w:cs="Arial"/>
                       <w:color w:val="000000"/>
                     </w:rPr>
-                    <w:t xml:space="preserve">The </w:t>
-                  </w:r>
-                  <w:r>
-                    <w:rPr>
-                      <w:rFonts w:ascii="Arial" w:hAnsi="Arial" w:cs="Arial"/>
-                      <w:color w:val="000000"/>
-                    </w:rPr>
-                    <w:t>purpose of release planning is to create a plan to deliver an increment to the product. It is done after every 2 to 3 months.</w:t>
+                    <w:t>The purpose of release planning is to create a plan to deliver an increment to the product</w:t>
+                  </w:r>
+                  <w:proofErr w:type="gramStart"/>
+                  <w:r>
+                    <w:rPr>
+                      <w:rFonts w:ascii="Arial" w:hAnsi="Arial" w:cs="Arial"/>
+                      <w:color w:val="000000"/>
+                    </w:rPr>
+                    <w:t xml:space="preserve">. </w:t>
+                  </w:r>
+                  <w:proofErr w:type="gramEnd"/>
+                  <w:r>
+                    <w:rPr>
+                      <w:rFonts w:ascii="Arial" w:hAnsi="Arial" w:cs="Arial"/>
+                      <w:color w:val="000000"/>
+                    </w:rPr>
+                    <w:t>It is done after every 2 to 3 months.</w:t>
                   </w:r>
                 </w:p>
                 <w:p>
@@ -16337,7 +16432,7 @@
                       <w:noProof/>
                     </w:rPr>
                     <w:drawing>
-                      <wp:inline distT="0" distB="0" distL="0" distR="0">
+                      <wp:inline distT="0" distB="0" distL="0" distR="0" wp14:anchorId="5B802A75" wp14:editId="5EE9B892">
                         <wp:extent cx="4448175" cy="3257550"/>
                         <wp:effectExtent l="0" t="0" r="9525" b="0"/>
                         <wp:docPr id="7" name="Picture 7" descr="Release planning"/>
@@ -16460,14 +16555,7 @@
                       <w:rFonts w:ascii="Arial" w:eastAsia="Times New Roman" w:hAnsi="Arial" w:cs="Arial"/>
                       <w:color w:val="000000"/>
                     </w:rPr>
-                    <w:t>Product Owner − The product owner represents the general view of the pro</w:t>
-                  </w:r>
-                  <w:r>
-                    <w:rPr>
-                      <w:rFonts w:ascii="Arial" w:eastAsia="Times New Roman" w:hAnsi="Arial" w:cs="Arial"/>
-                      <w:color w:val="000000"/>
-                    </w:rPr>
-                    <w:t>duct backlog.</w:t>
+                    <w:t>Product Owner − The product owner represents the general view of the product backlog.</w:t>
                   </w:r>
                 </w:p>
                 <w:p>
@@ -16509,14 +16597,7 @@
                       <w:rFonts w:ascii="Arial" w:eastAsia="Times New Roman" w:hAnsi="Arial" w:cs="Arial"/>
                       <w:color w:val="000000"/>
                     </w:rPr>
-                    <w:t>Stakeholders − Stakeholders like customers, program managers, subject matter experts act as advisers as decisions are made around the relea</w:t>
-                  </w:r>
-                  <w:r>
-                    <w:rPr>
-                      <w:rFonts w:ascii="Arial" w:eastAsia="Times New Roman" w:hAnsi="Arial" w:cs="Arial"/>
-                      <w:color w:val="000000"/>
-                    </w:rPr>
-                    <w:t>se planning.</w:t>
+                    <w:t>Stakeholders − Stakeholders like customers, program managers, subject matter experts act as advisers as decisions are made around the release planning.</w:t>
                   </w:r>
                 </w:p>
                 <w:p>
@@ -16606,14 +16687,23 @@
                       <w:rFonts w:ascii="Arial" w:eastAsia="Times New Roman" w:hAnsi="Arial" w:cs="Arial"/>
                       <w:color w:val="000000"/>
                     </w:rPr>
-                    <w:t>A ranked product backlog, managed by the Product Owner. Generally five to ten features are taken which the product owner feels that can be included in a releas</w:t>
-                  </w:r>
+                    <w:t>A ranked product backlog, managed by the Product Owner</w:t>
+                  </w:r>
+                  <w:proofErr w:type="gramStart"/>
                   <w:r>
                     <w:rPr>
                       <w:rFonts w:ascii="Arial" w:eastAsia="Times New Roman" w:hAnsi="Arial" w:cs="Arial"/>
                       <w:color w:val="000000"/>
                     </w:rPr>
-                    <w:t>e</w:t>
+                    <w:t xml:space="preserve">. </w:t>
+                  </w:r>
+                  <w:proofErr w:type="gramEnd"/>
+                  <w:r>
+                    <w:rPr>
+                      <w:rFonts w:ascii="Arial" w:eastAsia="Times New Roman" w:hAnsi="Arial" w:cs="Arial"/>
+                      <w:color w:val="000000"/>
+                    </w:rPr>
+                    <w:t>Generally five to ten features are taken which the product owner feels that can be included in a release</w:t>
                   </w:r>
                 </w:p>
                 <w:p>
@@ -16750,14 +16840,7 @@
                       <w:rFonts w:ascii="Arial" w:hAnsi="Arial" w:cs="Arial"/>
                       <w:color w:val="000000"/>
                     </w:rPr>
-                    <w:t xml:space="preserve">The list of materials required for release </w:t>
-                  </w:r>
-                  <w:r>
-                    <w:rPr>
-                      <w:rFonts w:ascii="Arial" w:hAnsi="Arial" w:cs="Arial"/>
-                      <w:color w:val="000000"/>
-                    </w:rPr>
-                    <w:t>planning is as follows:</w:t>
+                    <w:t>The list of materials required for release planning is as follows:</w:t>
                   </w:r>
                 </w:p>
                 <w:p>
@@ -16915,14 +16998,7 @@
                       <w:rFonts w:ascii="Arial" w:hAnsi="Arial" w:cs="Arial"/>
                       <w:color w:val="000000"/>
                     </w:rPr>
-                    <w:t xml:space="preserve">The </w:t>
-                  </w:r>
-                  <w:r>
-                    <w:rPr>
-                      <w:rFonts w:ascii="Arial" w:hAnsi="Arial" w:cs="Arial"/>
-                      <w:color w:val="000000"/>
-                    </w:rPr>
-                    <w:t>list of data required to do release planning is as follows:</w:t>
+                    <w:t>The list of data required to do release planning is as follows:</w:t>
                   </w:r>
                 </w:p>
                 <w:p>
@@ -17027,14 +17103,7 @@
                       <w:rFonts w:ascii="Arial" w:eastAsia="Times New Roman" w:hAnsi="Arial" w:cs="Arial"/>
                       <w:color w:val="000000"/>
                     </w:rPr>
-                    <w:t>Features or defects</w:t>
-                  </w:r>
-                  <w:r>
-                    <w:rPr>
-                      <w:rFonts w:ascii="Arial" w:eastAsia="Times New Roman" w:hAnsi="Arial" w:cs="Arial"/>
-                      <w:color w:val="000000"/>
-                    </w:rPr>
-                    <w:t xml:space="preserve"> to be considered</w:t>
+                    <w:t>Features or defects to be considered</w:t>
                   </w:r>
                 </w:p>
                 <w:p>
@@ -17358,14 +17427,7 @@
                       <w:rFonts w:ascii="Arial" w:eastAsia="Times New Roman" w:hAnsi="Arial" w:cs="Arial"/>
                       <w:color w:val="000000"/>
                     </w:rPr>
-                    <w:t xml:space="preserve"> − </w:t>
-                  </w:r>
-                  <w:r>
-                    <w:rPr>
-                      <w:rFonts w:ascii="Arial" w:eastAsia="Times New Roman" w:hAnsi="Arial" w:cs="Arial"/>
-                      <w:color w:val="000000"/>
-                    </w:rPr>
-                    <w:t>Welcome message, review purpose and agenda, organizing tools and introduction to business sponsors.</w:t>
+                    <w:t> − Welcome message, review purpose and agenda, organizing tools and introduction to business sponsors.</w:t>
                   </w:r>
                 </w:p>
                 <w:p>
@@ -17448,16 +17510,7 @@
                       <w:bCs/>
                       <w:color w:val="000000"/>
                     </w:rPr>
-                    <w:t>Release name /</w:t>
-                  </w:r>
-                  <w:r>
-                    <w:rPr>
-                      <w:rFonts w:ascii="Arial" w:eastAsia="Times New Roman" w:hAnsi="Arial" w:cs="Arial"/>
-                      <w:b/>
-                      <w:bCs/>
-                      <w:color w:val="000000"/>
-                    </w:rPr>
-                    <w:t xml:space="preserve"> theme</w:t>
+                    <w:t>Release name / theme</w:t>
                   </w:r>
                   <w:r>
                     <w:rPr>
@@ -17524,14 +17577,7 @@
                       <w:rFonts w:ascii="Arial" w:eastAsia="Times New Roman" w:hAnsi="Arial" w:cs="Arial"/>
                       <w:color w:val="000000"/>
                     </w:rPr>
-                    <w:t> − Review key milestones and decision on time boxes for release</w:t>
-                  </w:r>
-                  <w:r>
-                    <w:rPr>
-                      <w:rFonts w:ascii="Arial" w:eastAsia="Times New Roman" w:hAnsi="Arial" w:cs="Arial"/>
-                      <w:color w:val="000000"/>
-                    </w:rPr>
-                    <w:t xml:space="preserve"> and iterations within release.</w:t>
+                    <w:t> − Review key milestones and decision on time boxes for release and iterations within release.</w:t>
                   </w:r>
                 </w:p>
                 <w:p>
@@ -17591,14 +17637,7 @@
                       <w:rFonts w:ascii="Arial" w:eastAsia="Times New Roman" w:hAnsi="Arial" w:cs="Arial"/>
                       <w:color w:val="000000"/>
                     </w:rPr>
-                    <w:t xml:space="preserve"> − Review the definition of done and make appropriate changes based on technology, skill, or changes in team members </w:t>
-                  </w:r>
-                  <w:r>
-                    <w:rPr>
-                      <w:rFonts w:ascii="Arial" w:eastAsia="Times New Roman" w:hAnsi="Arial" w:cs="Arial"/>
-                      <w:color w:val="000000"/>
-                    </w:rPr>
-                    <w:t>since the last iteration / release.</w:t>
+                    <w:t> − Review the definition of done and make appropriate changes based on technology, skill, or changes in team members since the last iteration / release.</w:t>
                   </w:r>
                 </w:p>
                 <w:p>
@@ -17658,14 +17697,7 @@
                       <w:rFonts w:ascii="Arial" w:eastAsia="Times New Roman" w:hAnsi="Arial" w:cs="Arial"/>
                       <w:color w:val="000000"/>
                     </w:rPr>
-                    <w:t xml:space="preserve"> − If the velocity is unknown, then plan </w:t>
-                  </w:r>
-                  <w:r>
-                    <w:rPr>
-                      <w:rFonts w:ascii="Arial" w:eastAsia="Times New Roman" w:hAnsi="Arial" w:cs="Arial"/>
-                      <w:color w:val="000000"/>
-                    </w:rPr>
-                    <w:t>the sizing values to be used in the release planning.</w:t>
+                    <w:t> − If the velocity is unknown, then plan the sizing values to be used in the release planning.</w:t>
                   </w:r>
                 </w:p>
                 <w:p>
@@ -17695,14 +17727,39 @@
                       <w:rFonts w:ascii="Arial" w:eastAsia="Times New Roman" w:hAnsi="Arial" w:cs="Arial"/>
                       <w:color w:val="000000"/>
                     </w:rPr>
-                    <w:t xml:space="preserve"> The delivery team determines the appropriate size of the stories under consideration and splits the stories into multiple iterations if a story is too large. The product own</w:t>
-                  </w:r>
+                    <w:t xml:space="preserve"> The delivery team determines the appropriate size of the stories under consideration and splits the stories into multiple iterations if a story is too large</w:t>
+                  </w:r>
+                  <w:proofErr w:type="gramStart"/>
                   <w:r>
                     <w:rPr>
                       <w:rFonts w:ascii="Arial" w:eastAsia="Times New Roman" w:hAnsi="Arial" w:cs="Arial"/>
                       <w:color w:val="000000"/>
                     </w:rPr>
-                    <w:t>er and the subject matter experts clarify the doubts, elaborate the acceptance criteria, and make proper story splits. The scrum master facilitates the collaboration.</w:t>
+                    <w:t xml:space="preserve">. </w:t>
+                  </w:r>
+                  <w:proofErr w:type="gramEnd"/>
+                  <w:r>
+                    <w:rPr>
+                      <w:rFonts w:ascii="Arial" w:eastAsia="Times New Roman" w:hAnsi="Arial" w:cs="Arial"/>
+                      <w:color w:val="000000"/>
+                    </w:rPr>
+                    <w:t>The product owner and the subject matter experts clarify the doubts, elaborate the acceptance criteria, and make proper story splits</w:t>
+                  </w:r>
+                  <w:proofErr w:type="gramStart"/>
+                  <w:r>
+                    <w:rPr>
+                      <w:rFonts w:ascii="Arial" w:eastAsia="Times New Roman" w:hAnsi="Arial" w:cs="Arial"/>
+                      <w:color w:val="000000"/>
+                    </w:rPr>
+                    <w:t xml:space="preserve">. </w:t>
+                  </w:r>
+                  <w:proofErr w:type="gramEnd"/>
+                  <w:r>
+                    <w:rPr>
+                      <w:rFonts w:ascii="Arial" w:eastAsia="Times New Roman" w:hAnsi="Arial" w:cs="Arial"/>
+                      <w:color w:val="000000"/>
+                    </w:rPr>
+                    <w:t>The scrum master facilitates the collaboration.</w:t>
                   </w:r>
                 </w:p>
                 <w:p>
@@ -17732,14 +17789,23 @@
                       <w:rFonts w:ascii="Arial" w:eastAsia="Times New Roman" w:hAnsi="Arial" w:cs="Arial"/>
                       <w:color w:val="000000"/>
                     </w:rPr>
-                    <w:t> − The delivery team and the product owner move the stories/defe</w:t>
-                  </w:r>
+                    <w:t> − The delivery team and the product owner move the stories/defects in the iterations based on the size and velocity</w:t>
+                  </w:r>
+                  <w:proofErr w:type="gramStart"/>
                   <w:r>
                     <w:rPr>
                       <w:rFonts w:ascii="Arial" w:eastAsia="Times New Roman" w:hAnsi="Arial" w:cs="Arial"/>
                       <w:color w:val="000000"/>
                     </w:rPr>
-                    <w:t>cts in the iterations based on the size and velocity. The scrum master facilitates the collaboration.</w:t>
+                    <w:t xml:space="preserve">. </w:t>
+                  </w:r>
+                  <w:proofErr w:type="gramEnd"/>
+                  <w:r>
+                    <w:rPr>
+                      <w:rFonts w:ascii="Arial" w:eastAsia="Times New Roman" w:hAnsi="Arial" w:cs="Arial"/>
+                      <w:color w:val="000000"/>
+                    </w:rPr>
+                    <w:t>The scrum master facilitates the collaboration.</w:t>
                   </w:r>
                 </w:p>
                 <w:p>
@@ -17799,14 +17865,7 @@
                       <w:rFonts w:ascii="Arial" w:eastAsia="Times New Roman" w:hAnsi="Arial" w:cs="Arial"/>
                       <w:color w:val="000000"/>
                     </w:rPr>
-                    <w:t> − Check any dependencies/assu</w:t>
-                  </w:r>
-                  <w:r>
-                    <w:rPr>
-                      <w:rFonts w:ascii="Arial" w:eastAsia="Times New Roman" w:hAnsi="Arial" w:cs="Arial"/>
-                      <w:color w:val="000000"/>
-                    </w:rPr>
-                    <w:t>mptions planned during the release planning.</w:t>
+                    <w:t> − Check any dependencies/assumptions planned during the release planning.</w:t>
                   </w:r>
                 </w:p>
                 <w:p>
@@ -17836,7 +17895,23 @@
                       <w:rFonts w:ascii="Arial" w:eastAsia="Times New Roman" w:hAnsi="Arial" w:cs="Arial"/>
                       <w:color w:val="000000"/>
                     </w:rPr>
-                    <w:t> − The scrum master calls for the planning. Delivery team and Product owner signal it as the best plan and then commit to move to the next level of planning, that is, iteration planning.</w:t>
+                    <w:t> − The scrum master calls for the planning</w:t>
+                  </w:r>
+                  <w:proofErr w:type="gramStart"/>
+                  <w:r>
+                    <w:rPr>
+                      <w:rFonts w:ascii="Arial" w:eastAsia="Times New Roman" w:hAnsi="Arial" w:cs="Arial"/>
+                      <w:color w:val="000000"/>
+                    </w:rPr>
+                    <w:t xml:space="preserve">. </w:t>
+                  </w:r>
+                  <w:proofErr w:type="gramEnd"/>
+                  <w:r>
+                    <w:rPr>
+                      <w:rFonts w:ascii="Arial" w:eastAsia="Times New Roman" w:hAnsi="Arial" w:cs="Arial"/>
+                      <w:color w:val="000000"/>
+                    </w:rPr>
+                    <w:t>Delivery team and Product owner signal it as the best plan and then commit to move to the next level of planning, that is, iteration planning.</w:t>
                   </w:r>
                 </w:p>
                 <w:p>
@@ -17859,16 +17934,7 @@
                       <w:bCs/>
                       <w:color w:val="000000"/>
                     </w:rPr>
-                    <w:t xml:space="preserve">Communication and </w:t>
-                  </w:r>
-                  <w:r>
-                    <w:rPr>
-                      <w:rFonts w:ascii="Arial" w:eastAsia="Times New Roman" w:hAnsi="Arial" w:cs="Arial"/>
-                      <w:b/>
-                      <w:bCs/>
-                      <w:color w:val="000000"/>
-                    </w:rPr>
-                    <w:t>logistics planning</w:t>
+                    <w:t>Communication and logistics planning</w:t>
                   </w:r>
                   <w:r>
                     <w:rPr>
@@ -17928,16 +17994,7 @@
                       <w:bCs/>
                       <w:color w:val="000000"/>
                     </w:rPr>
-                    <w:t xml:space="preserve">Distribute </w:t>
-                  </w:r>
-                  <w:r>
-                    <w:rPr>
-                      <w:rFonts w:ascii="Arial" w:eastAsia="Times New Roman" w:hAnsi="Arial" w:cs="Arial"/>
-                      <w:b/>
-                      <w:bCs/>
-                      <w:color w:val="000000"/>
-                    </w:rPr>
-                    <w:t>Action items and action plans</w:t>
+                    <w:t>Distribute Action items and action plans</w:t>
                   </w:r>
                   <w:r>
                     <w:rPr>
@@ -18057,7 +18114,23 @@
                       <w:rFonts w:ascii="Arial" w:hAnsi="Arial" w:cs="Arial"/>
                       <w:color w:val="000000"/>
                     </w:rPr>
-                    <w:t>The purpose of iteration planning is for the team to complete the set of top-ranked product backlog items. This commitment is time boxed based on the length of iteration and team velocity.</w:t>
+                    <w:t>The purpose of iteration planning is for the team to complete the set of top-ranked product backlog items</w:t>
+                  </w:r>
+                  <w:proofErr w:type="gramStart"/>
+                  <w:r>
+                    <w:rPr>
+                      <w:rFonts w:ascii="Arial" w:hAnsi="Arial" w:cs="Arial"/>
+                      <w:color w:val="000000"/>
+                    </w:rPr>
+                    <w:t xml:space="preserve">. </w:t>
+                  </w:r>
+                  <w:proofErr w:type="gramEnd"/>
+                  <w:r>
+                    <w:rPr>
+                      <w:rFonts w:ascii="Arial" w:hAnsi="Arial" w:cs="Arial"/>
+                      <w:color w:val="000000"/>
+                    </w:rPr>
+                    <w:t>This commitment is time boxed based on the length of iteration and team velocity.</w:t>
                   </w:r>
                 </w:p>
                 <w:p>
@@ -18087,7 +18160,7 @@
                       <w:noProof/>
                     </w:rPr>
                     <w:drawing>
-                      <wp:inline distT="0" distB="0" distL="0" distR="0">
+                      <wp:inline distT="0" distB="0" distL="0" distR="0" wp14:anchorId="475AB2B9" wp14:editId="7D873C71">
                         <wp:extent cx="4562475" cy="2990850"/>
                         <wp:effectExtent l="0" t="0" r="9525" b="0"/>
                         <wp:docPr id="8" name="Picture 8" descr="Iteration Planning"/>
@@ -18206,14 +18279,7 @@
                       <w:rFonts w:ascii="Arial" w:eastAsia="Times New Roman" w:hAnsi="Arial" w:cs="Arial"/>
                       <w:color w:val="000000"/>
                     </w:rPr>
-                    <w:t>Scrum Master − The scrum master acts as a facilitator for the a</w:t>
-                  </w:r>
-                  <w:r>
-                    <w:rPr>
-                      <w:rFonts w:ascii="Arial" w:eastAsia="Times New Roman" w:hAnsi="Arial" w:cs="Arial"/>
-                      <w:color w:val="000000"/>
-                    </w:rPr>
-                    <w:t>gile delivery team.</w:t>
+                    <w:t>Scrum Master − The scrum master acts as a facilitator for the agile delivery team.</w:t>
                   </w:r>
                 </w:p>
                 <w:p>
@@ -18291,15 +18357,7 @@
                       <w:color w:val="000000"/>
                       <w:u w:val="single"/>
                     </w:rPr>
-                    <w:t>Prer</w:t>
-                  </w:r>
-                  <w:r>
-                    <w:rPr>
-                      <w:rFonts w:ascii="Arial" w:hAnsi="Arial" w:cs="Arial"/>
-                      <w:color w:val="000000"/>
-                      <w:u w:val="single"/>
-                    </w:rPr>
-                    <w:t>equisites of Planning</w:t>
+                    <w:t>Prerequisites of Planning</w:t>
                   </w:r>
                 </w:p>
                 <w:p>
@@ -18435,14 +18493,7 @@
                       <w:rFonts w:ascii="Arial" w:hAnsi="Arial" w:cs="Arial"/>
                       <w:color w:val="000000"/>
                     </w:rPr>
-                    <w:t>Fol</w:t>
-                  </w:r>
-                  <w:r>
-                    <w:rPr>
-                      <w:rFonts w:ascii="Arial" w:hAnsi="Arial" w:cs="Arial"/>
-                      <w:color w:val="000000"/>
-                    </w:rPr>
-                    <w:t>lowing are the steps involved in iteration planning:</w:t>
+                    <w:t>Following are the steps involved in iteration planning:</w:t>
                   </w:r>
                 </w:p>
                 <w:p>
@@ -18622,62 +18673,121 @@
                       <w:rFonts w:ascii="Arial" w:hAnsi="Arial" w:cs="Arial"/>
                       <w:color w:val="000000"/>
                     </w:rPr>
-                    <w:t>An agile team calculates vel</w:t>
-                  </w:r>
-                  <w:r>
-                    <w:rPr>
-                      <w:rFonts w:ascii="Arial" w:hAnsi="Arial" w:cs="Arial"/>
-                      <w:color w:val="000000"/>
-                    </w:rPr>
-                    <w:t>ocity based on past iterations. Velocity is an average number of units required to finish user stories in an iteration. For example, if a team took 12, 14, 10 story points in each iteration for the last three iterations, the team can take 12 as velocity fo</w:t>
-                  </w:r>
-                  <w:r>
-                    <w:rPr>
-                      <w:rFonts w:ascii="Arial" w:hAnsi="Arial" w:cs="Arial"/>
-                      <w:color w:val="000000"/>
-                    </w:rPr>
-                    <w:t>r the next iteration.</w:t>
-                  </w:r>
-                </w:p>
-                <w:p>
-                  <w:pPr>
-                    <w:pStyle w:val="NormalWeb"/>
-                    <w:spacing w:before="0" w:beforeAutospacing="0" w:after="0" w:afterAutospacing="0"/>
-                    <w:rPr>
-                      <w:rFonts w:ascii="Arial" w:hAnsi="Arial" w:cs="Arial"/>
-                      <w:color w:val="000000"/>
-                    </w:rPr>
-                  </w:pPr>
-                  <w:r>
-                    <w:rPr>
-                      <w:rFonts w:ascii="Arial" w:hAnsi="Arial" w:cs="Arial"/>
-                      <w:color w:val="000000"/>
-                    </w:rPr>
-                    <w:t> </w:t>
-                  </w:r>
-                </w:p>
-                <w:p>
-                  <w:pPr>
-                    <w:pStyle w:val="NormalWeb"/>
-                    <w:spacing w:before="0" w:beforeAutospacing="0" w:after="0" w:afterAutospacing="0"/>
-                    <w:rPr>
-                      <w:rFonts w:ascii="Arial" w:hAnsi="Arial" w:cs="Arial"/>
-                      <w:color w:val="000000"/>
-                    </w:rPr>
-                  </w:pPr>
-                  <w:r>
-                    <w:rPr>
-                      <w:rFonts w:ascii="Arial" w:hAnsi="Arial" w:cs="Arial"/>
-                      <w:color w:val="000000"/>
-                    </w:rPr>
-                    <w:t>Planned velocity tells the team how many user stories can be completed in the current iteration. If the team quickly finishes the tasks assigned, then more user stories can be pulled in. Otherwise, stories can be moved out too to th</w:t>
-                  </w:r>
-                  <w:r>
-                    <w:rPr>
-                      <w:rFonts w:ascii="Arial" w:hAnsi="Arial" w:cs="Arial"/>
-                      <w:color w:val="000000"/>
-                    </w:rPr>
-                    <w:t>e next iteration.</w:t>
+                    <w:t>An agile team calculates velocity based on past iterations</w:t>
+                  </w:r>
+                  <w:proofErr w:type="gramStart"/>
+                  <w:r>
+                    <w:rPr>
+                      <w:rFonts w:ascii="Arial" w:hAnsi="Arial" w:cs="Arial"/>
+                      <w:color w:val="000000"/>
+                    </w:rPr>
+                    <w:t xml:space="preserve">. </w:t>
+                  </w:r>
+                  <w:proofErr w:type="gramEnd"/>
+                  <w:r>
+                    <w:rPr>
+                      <w:rFonts w:ascii="Arial" w:hAnsi="Arial" w:cs="Arial"/>
+                      <w:color w:val="000000"/>
+                    </w:rPr>
+                    <w:t>Velocity is an average number of units required to finish user stories in an iteration</w:t>
+                  </w:r>
+                  <w:proofErr w:type="gramStart"/>
+                  <w:r>
+                    <w:rPr>
+                      <w:rFonts w:ascii="Arial" w:hAnsi="Arial" w:cs="Arial"/>
+                      <w:color w:val="000000"/>
+                    </w:rPr>
+                    <w:t xml:space="preserve">. </w:t>
+                  </w:r>
+                  <w:proofErr w:type="gramEnd"/>
+                  <w:r>
+                    <w:rPr>
+                      <w:rFonts w:ascii="Arial" w:hAnsi="Arial" w:cs="Arial"/>
+                      <w:color w:val="000000"/>
+                    </w:rPr>
+                    <w:t xml:space="preserve">For example, if a team took 12, 14, 10 story points in each iteration for the last three iterations, the team </w:t>
+                  </w:r>
+                  <w:proofErr w:type="gramStart"/>
+                  <w:r>
+                    <w:rPr>
+                      <w:rFonts w:ascii="Arial" w:hAnsi="Arial" w:cs="Arial"/>
+                      <w:color w:val="000000"/>
+                    </w:rPr>
+                    <w:t>can</w:t>
+                  </w:r>
+                  <w:proofErr w:type="gramEnd"/>
+                  <w:r>
+                    <w:rPr>
+                      <w:rFonts w:ascii="Arial" w:hAnsi="Arial" w:cs="Arial"/>
+                      <w:color w:val="000000"/>
+                    </w:rPr>
+                    <w:t xml:space="preserve"> take 12 as velocity for the next iteration.</w:t>
+                  </w:r>
+                </w:p>
+                <w:p>
+                  <w:pPr>
+                    <w:pStyle w:val="NormalWeb"/>
+                    <w:spacing w:before="0" w:beforeAutospacing="0" w:after="0" w:afterAutospacing="0"/>
+                    <w:rPr>
+                      <w:rFonts w:ascii="Arial" w:hAnsi="Arial" w:cs="Arial"/>
+                      <w:color w:val="000000"/>
+                    </w:rPr>
+                  </w:pPr>
+                  <w:r>
+                    <w:rPr>
+                      <w:rFonts w:ascii="Arial" w:hAnsi="Arial" w:cs="Arial"/>
+                      <w:color w:val="000000"/>
+                    </w:rPr>
+                    <w:t> </w:t>
+                  </w:r>
+                </w:p>
+                <w:p>
+                  <w:pPr>
+                    <w:pStyle w:val="NormalWeb"/>
+                    <w:spacing w:before="0" w:beforeAutospacing="0" w:after="0" w:afterAutospacing="0"/>
+                    <w:rPr>
+                      <w:rFonts w:ascii="Arial" w:hAnsi="Arial" w:cs="Arial"/>
+                      <w:color w:val="000000"/>
+                    </w:rPr>
+                  </w:pPr>
+                  <w:r>
+                    <w:rPr>
+                      <w:rFonts w:ascii="Arial" w:hAnsi="Arial" w:cs="Arial"/>
+                      <w:color w:val="000000"/>
+                    </w:rPr>
+                    <w:t>Planned velocity tells the team how many user stories can be completed in the current iteration</w:t>
+                  </w:r>
+                  <w:proofErr w:type="gramStart"/>
+                  <w:r>
+                    <w:rPr>
+                      <w:rFonts w:ascii="Arial" w:hAnsi="Arial" w:cs="Arial"/>
+                      <w:color w:val="000000"/>
+                    </w:rPr>
+                    <w:t xml:space="preserve">. </w:t>
+                  </w:r>
+                  <w:proofErr w:type="gramEnd"/>
+                  <w:r>
+                    <w:rPr>
+                      <w:rFonts w:ascii="Arial" w:hAnsi="Arial" w:cs="Arial"/>
+                      <w:color w:val="000000"/>
+                    </w:rPr>
+                    <w:t xml:space="preserve">If the team quickly finishes the tasks assigned, then more user stories can be pulled </w:t>
+                  </w:r>
+                  <w:proofErr w:type="gramStart"/>
+                  <w:r>
+                    <w:rPr>
+                      <w:rFonts w:ascii="Arial" w:hAnsi="Arial" w:cs="Arial"/>
+                      <w:color w:val="000000"/>
+                    </w:rPr>
+                    <w:t xml:space="preserve">in. </w:t>
+                  </w:r>
+                  <w:proofErr w:type="gramEnd"/>
+                  <w:r>
+                    <w:rPr>
+                      <w:rFonts w:ascii="Arial" w:hAnsi="Arial" w:cs="Arial"/>
+                      <w:color w:val="000000"/>
+                    </w:rPr>
+                    <w:t>Otherwise, stories can be moved out too to the next iteration.</w:t>
                   </w:r>
                 </w:p>
                 <w:p>
@@ -19118,14 +19228,39 @@
                       <w:rFonts w:ascii="Arial" w:hAnsi="Arial" w:cs="Arial"/>
                       <w:color w:val="000000"/>
                     </w:rPr>
-                    <w:t>A product back</w:t>
-                  </w:r>
-                  <w:r>
-                    <w:rPr>
-                      <w:rFonts w:ascii="Arial" w:hAnsi="Arial" w:cs="Arial"/>
-                      <w:color w:val="000000"/>
-                    </w:rPr>
-                    <w:t>log is a list of items to be done. Items are ranked with feature descriptions. In an ideal scenario, items should be broken down into user stories.</w:t>
+                    <w:t>A product backlog is a list of items to be done</w:t>
+                  </w:r>
+                  <w:proofErr w:type="gramStart"/>
+                  <w:r>
+                    <w:rPr>
+                      <w:rFonts w:ascii="Arial" w:hAnsi="Arial" w:cs="Arial"/>
+                      <w:color w:val="000000"/>
+                    </w:rPr>
+                    <w:t xml:space="preserve">. </w:t>
+                  </w:r>
+                  <w:proofErr w:type="gramEnd"/>
+                  <w:r>
+                    <w:rPr>
+                      <w:rFonts w:ascii="Arial" w:hAnsi="Arial" w:cs="Arial"/>
+                      <w:color w:val="000000"/>
+                    </w:rPr>
+                    <w:t>Items are ranked with feature descriptions</w:t>
+                  </w:r>
+                  <w:proofErr w:type="gramStart"/>
+                  <w:r>
+                    <w:rPr>
+                      <w:rFonts w:ascii="Arial" w:hAnsi="Arial" w:cs="Arial"/>
+                      <w:color w:val="000000"/>
+                    </w:rPr>
+                    <w:t xml:space="preserve">. </w:t>
+                  </w:r>
+                  <w:proofErr w:type="gramEnd"/>
+                  <w:r>
+                    <w:rPr>
+                      <w:rFonts w:ascii="Arial" w:hAnsi="Arial" w:cs="Arial"/>
+                      <w:color w:val="000000"/>
+                    </w:rPr>
+                    <w:t>In an ideal scenario, items should be broken down into user stories.</w:t>
                   </w:r>
                 </w:p>
                 <w:p>
@@ -19199,14 +19334,7 @@
                       <w:rFonts w:ascii="Arial" w:eastAsia="Times New Roman" w:hAnsi="Arial" w:cs="Arial"/>
                       <w:color w:val="000000"/>
                     </w:rPr>
-                    <w:t>It is prepared so that estimates can be given to each and every featur</w:t>
-                  </w:r>
-                  <w:r>
-                    <w:rPr>
-                      <w:rFonts w:ascii="Arial" w:eastAsia="Times New Roman" w:hAnsi="Arial" w:cs="Arial"/>
-                      <w:color w:val="000000"/>
-                    </w:rPr>
-                    <w:t>e.</w:t>
+                    <w:t>It is prepared so that estimates can be given to each and every feature.</w:t>
                   </w:r>
                 </w:p>
                 <w:p>
@@ -19272,7 +19400,23 @@
                       <w:rFonts w:ascii="Arial" w:eastAsia="Times New Roman" w:hAnsi="Arial" w:cs="Arial"/>
                       <w:color w:val="000000"/>
                     </w:rPr>
-                    <w:t>It helps in determining what to prioritize first. Team ranks the item and then builds value.</w:t>
+                    <w:t>It helps in determining what to prioritize first</w:t>
+                  </w:r>
+                  <w:proofErr w:type="gramStart"/>
+                  <w:r>
+                    <w:rPr>
+                      <w:rFonts w:ascii="Arial" w:eastAsia="Times New Roman" w:hAnsi="Arial" w:cs="Arial"/>
+                      <w:color w:val="000000"/>
+                    </w:rPr>
+                    <w:t xml:space="preserve">. </w:t>
+                  </w:r>
+                  <w:proofErr w:type="gramEnd"/>
+                  <w:r>
+                    <w:rPr>
+                      <w:rFonts w:ascii="Arial" w:eastAsia="Times New Roman" w:hAnsi="Arial" w:cs="Arial"/>
+                      <w:color w:val="000000"/>
+                    </w:rPr>
+                    <w:t>Team ranks the item and then builds value.</w:t>
                   </w:r>
                 </w:p>
                 <w:p>
@@ -19308,15 +19452,7 @@
                       <w:color w:val="000000"/>
                       <w:u w:val="single"/>
                     </w:rPr>
-                    <w:t>Characteristics of Produ</w:t>
-                  </w:r>
-                  <w:r>
-                    <w:rPr>
-                      <w:rFonts w:ascii="Arial" w:hAnsi="Arial" w:cs="Arial"/>
-                      <w:color w:val="000000"/>
-                      <w:u w:val="single"/>
-                    </w:rPr>
-                    <w:t>ct Backlog</w:t>
+                    <w:t>Characteristics of Product Backlog</w:t>
                   </w:r>
                 </w:p>
                 <w:p>
@@ -19396,14 +19532,7 @@
                       <w:rFonts w:ascii="Arial" w:eastAsia="Times New Roman" w:hAnsi="Arial" w:cs="Arial"/>
                       <w:color w:val="000000"/>
                     </w:rPr>
-                    <w:t>Ranking of features is done based on business value, technical value, risk management or st</w:t>
-                  </w:r>
-                  <w:r>
-                    <w:rPr>
-                      <w:rFonts w:ascii="Arial" w:eastAsia="Times New Roman" w:hAnsi="Arial" w:cs="Arial"/>
-                      <w:color w:val="000000"/>
-                    </w:rPr>
-                    <w:t>rategic fitness.</w:t>
+                    <w:t>Ranking of features is done based on business value, technical value, risk management or strategic fitness.</w:t>
                   </w:r>
                 </w:p>
                 <w:p>
@@ -19512,14 +19641,7 @@
                       <w:rFonts w:ascii="Arial" w:hAnsi="Arial" w:cs="Arial"/>
                       <w:color w:val="000000"/>
                     </w:rPr>
-                    <w:t xml:space="preserve">It is </w:t>
-                  </w:r>
-                  <w:r>
-                    <w:rPr>
-                      <w:rFonts w:ascii="Arial" w:hAnsi="Arial" w:cs="Arial"/>
-                      <w:color w:val="000000"/>
-                    </w:rPr>
-                    <w:t>the conditions set by the product owner or the customer in order to accept a feature to be valid and adhering to their requirements.</w:t>
+                    <w:t>It is the conditions set by the product owner or the customer in order to accept a feature to be valid and adhering to their requirements.</w:t>
                   </w:r>
                 </w:p>
                 <w:p>
@@ -19571,14 +19693,39 @@
                       <w:rFonts w:ascii="Arial" w:hAnsi="Arial" w:cs="Arial"/>
                       <w:color w:val="000000"/>
                     </w:rPr>
-                    <w:t>It is an ongoing process in which the product manager or the customer manages the product backlog by get</w:t>
-                  </w:r>
-                  <w:r>
-                    <w:rPr>
-                      <w:rFonts w:ascii="Arial" w:hAnsi="Arial" w:cs="Arial"/>
-                      <w:color w:val="000000"/>
-                    </w:rPr>
-                    <w:t>ting feedback from agile teams. This process involves prioritizing the portfolio items, breaking them in smaller items, planning them for future iterations, creating new stories, updating acceptance criteria or elaborating acceptance criteria in details.</w:t>
+                    <w:t>It is an ongoing process in which the product manager or the customer manages the product backlog by getting feedback from agile teams</w:t>
+                  </w:r>
+                  <w:proofErr w:type="gramStart"/>
+                  <w:r>
+                    <w:rPr>
+                      <w:rFonts w:ascii="Arial" w:hAnsi="Arial" w:cs="Arial"/>
+                      <w:color w:val="000000"/>
+                    </w:rPr>
+                    <w:t xml:space="preserve">. </w:t>
+                  </w:r>
+                  <w:proofErr w:type="gramEnd"/>
+                  <w:r>
+                    <w:rPr>
+                      <w:rFonts w:ascii="Arial" w:hAnsi="Arial" w:cs="Arial"/>
+                      <w:color w:val="000000"/>
+                    </w:rPr>
+                    <w:t xml:space="preserve">This process involves prioritizing the portfolio items, breaking them in smaller items, planning them for future iterations, creating new stories, updating acceptance </w:t>
+                  </w:r>
+                  <w:proofErr w:type="gramStart"/>
+                  <w:r>
+                    <w:rPr>
+                      <w:rFonts w:ascii="Arial" w:hAnsi="Arial" w:cs="Arial"/>
+                      <w:color w:val="000000"/>
+                    </w:rPr>
+                    <w:t>criteria</w:t>
+                  </w:r>
+                  <w:proofErr w:type="gramEnd"/>
+                  <w:r>
+                    <w:rPr>
+                      <w:rFonts w:ascii="Arial" w:hAnsi="Arial" w:cs="Arial"/>
+                      <w:color w:val="000000"/>
+                    </w:rPr>
+                    <w:t xml:space="preserve"> or elaborating acceptance criteria in details.</w:t>
                   </w:r>
                 </w:p>
                 <w:p>
@@ -19734,14 +19881,39 @@
                       <w:rFonts w:ascii="Arial" w:hAnsi="Arial" w:cs="Arial"/>
                       <w:color w:val="000000"/>
                     </w:rPr>
-                    <w:t>A theme-based work item that can be completed</w:t>
-                  </w:r>
-                  <w:r>
-                    <w:rPr>
-                      <w:rFonts w:ascii="Arial" w:hAnsi="Arial" w:cs="Arial"/>
-                      <w:color w:val="000000"/>
-                    </w:rPr>
-                    <w:t xml:space="preserve"> within a time box and accepted within the release of a product. Iteration work is defined during iteration planning and it finishes with demo and review meeting. It is also termed as Sprint.</w:t>
+                    <w:t>A theme-based work item that can be completed within a time box and accepted within the release of a product</w:t>
+                  </w:r>
+                  <w:proofErr w:type="gramStart"/>
+                  <w:r>
+                    <w:rPr>
+                      <w:rFonts w:ascii="Arial" w:hAnsi="Arial" w:cs="Arial"/>
+                      <w:color w:val="000000"/>
+                    </w:rPr>
+                    <w:t xml:space="preserve">. </w:t>
+                  </w:r>
+                  <w:proofErr w:type="gramEnd"/>
+                  <w:r>
+                    <w:rPr>
+                      <w:rFonts w:ascii="Arial" w:hAnsi="Arial" w:cs="Arial"/>
+                      <w:color w:val="000000"/>
+                    </w:rPr>
+                    <w:t>Iteration work is defined during iteration planning and it finishes with demo and review meeting</w:t>
+                  </w:r>
+                  <w:proofErr w:type="gramStart"/>
+                  <w:r>
+                    <w:rPr>
+                      <w:rFonts w:ascii="Arial" w:hAnsi="Arial" w:cs="Arial"/>
+                      <w:color w:val="000000"/>
+                    </w:rPr>
+                    <w:t xml:space="preserve">. </w:t>
+                  </w:r>
+                  <w:proofErr w:type="gramEnd"/>
+                  <w:r>
+                    <w:rPr>
+                      <w:rFonts w:ascii="Arial" w:hAnsi="Arial" w:cs="Arial"/>
+                      <w:color w:val="000000"/>
+                    </w:rPr>
+                    <w:t>It is also termed as Sprint.</w:t>
                   </w:r>
                 </w:p>
                 <w:p>
@@ -19793,14 +19965,23 @@
                       <w:rFonts w:ascii="Arial" w:hAnsi="Arial" w:cs="Arial"/>
                       <w:color w:val="000000"/>
                     </w:rPr>
-                    <w:t>An increment is the changing state of a product as i</w:t>
-                  </w:r>
-                  <w:r>
-                    <w:rPr>
-                      <w:rFonts w:ascii="Arial" w:hAnsi="Arial" w:cs="Arial"/>
-                      <w:color w:val="000000"/>
-                    </w:rPr>
-                    <w:t>t undergoes gradual development. It is normally represented by milestones or number of fixed iterations.</w:t>
+                    <w:t>An increment is the changing state of a product as it undergoes gradual development</w:t>
+                  </w:r>
+                  <w:proofErr w:type="gramStart"/>
+                  <w:r>
+                    <w:rPr>
+                      <w:rFonts w:ascii="Arial" w:hAnsi="Arial" w:cs="Arial"/>
+                      <w:color w:val="000000"/>
+                    </w:rPr>
+                    <w:t xml:space="preserve">. </w:t>
+                  </w:r>
+                  <w:proofErr w:type="gramEnd"/>
+                  <w:r>
+                    <w:rPr>
+                      <w:rFonts w:ascii="Arial" w:hAnsi="Arial" w:cs="Arial"/>
+                      <w:color w:val="000000"/>
+                    </w:rPr>
+                    <w:t>It is normally represented by milestones or number of fixed iterations.</w:t>
                   </w:r>
                 </w:p>
                 <w:p>
@@ -19852,14 +20033,39 @@
                       <w:rFonts w:ascii="Arial" w:hAnsi="Arial" w:cs="Arial"/>
                       <w:color w:val="000000"/>
                     </w:rPr>
-                    <w:t>The product owner is a member of the Agile delivery team, responsible to collect and rank business requirements in the product backlog.</w:t>
-                  </w:r>
-                  <w:r>
-                    <w:rPr>
-                      <w:rFonts w:ascii="Arial" w:hAnsi="Arial" w:cs="Arial"/>
-                      <w:color w:val="000000"/>
-                    </w:rPr>
-                    <w:t xml:space="preserve"> A product owner communicates what is to be done in a release/iteration. He/she sets the commitments and is responsible to protect team from any change in requirements during an iteration.</w:t>
+                    <w:t>The product owner is a member of the Agile delivery team, responsible to collect and rank business requirements in the product backlog</w:t>
+                  </w:r>
+                  <w:proofErr w:type="gramStart"/>
+                  <w:r>
+                    <w:rPr>
+                      <w:rFonts w:ascii="Arial" w:hAnsi="Arial" w:cs="Arial"/>
+                      <w:color w:val="000000"/>
+                    </w:rPr>
+                    <w:t xml:space="preserve">. </w:t>
+                  </w:r>
+                  <w:proofErr w:type="gramEnd"/>
+                  <w:r>
+                    <w:rPr>
+                      <w:rFonts w:ascii="Arial" w:hAnsi="Arial" w:cs="Arial"/>
+                      <w:color w:val="000000"/>
+                    </w:rPr>
+                    <w:t>A product owner communicates what is to be done in a release/iteration</w:t>
+                  </w:r>
+                  <w:proofErr w:type="gramStart"/>
+                  <w:r>
+                    <w:rPr>
+                      <w:rFonts w:ascii="Arial" w:hAnsi="Arial" w:cs="Arial"/>
+                      <w:color w:val="000000"/>
+                    </w:rPr>
+                    <w:t xml:space="preserve">. </w:t>
+                  </w:r>
+                  <w:proofErr w:type="gramEnd"/>
+                  <w:r>
+                    <w:rPr>
+                      <w:rFonts w:ascii="Arial" w:hAnsi="Arial" w:cs="Arial"/>
+                      <w:color w:val="000000"/>
+                    </w:rPr>
+                    <w:t>He/she sets the commitments and is responsible to protect team from any change in requirements during an iteration.</w:t>
                   </w:r>
                 </w:p>
                 <w:p>
@@ -19911,14 +20117,7 @@
                       <w:rFonts w:ascii="Arial" w:hAnsi="Arial" w:cs="Arial"/>
                       <w:color w:val="000000"/>
                     </w:rPr>
-                    <w:t xml:space="preserve">Set of </w:t>
-                  </w:r>
-                  <w:r>
-                    <w:rPr>
-                      <w:rFonts w:ascii="Arial" w:hAnsi="Arial" w:cs="Arial"/>
-                      <w:color w:val="000000"/>
-                    </w:rPr>
-                    <w:t>functional and non-functional product requirements.</w:t>
+                    <w:t>Set of functional and non-functional product requirements.</w:t>
                   </w:r>
                 </w:p>
                 <w:p>
@@ -20022,14 +20221,7 @@
                       <w:rFonts w:ascii="Arial" w:hAnsi="Arial" w:cs="Arial"/>
                       <w:color w:val="000000"/>
                     </w:rPr>
-                    <w:t>A common unit used to set the relative size of user stories, features, or any other por</w:t>
-                  </w:r>
-                  <w:r>
-                    <w:rPr>
-                      <w:rFonts w:ascii="Arial" w:hAnsi="Arial" w:cs="Arial"/>
-                      <w:color w:val="000000"/>
-                    </w:rPr>
-                    <w:t>tfolio items.</w:t>
+                    <w:t>A common unit used to set the relative size of user stories, features, or any other portfolio items.</w:t>
                   </w:r>
                 </w:p>
                 <w:p>
@@ -20081,7 +20273,23 @@
                       <w:rFonts w:ascii="Arial" w:hAnsi="Arial" w:cs="Arial"/>
                       <w:color w:val="000000"/>
                     </w:rPr>
-                    <w:t>A time box where work is done to support delivery of testable increment to a software. In scrum, a release consists of multiple iterations.</w:t>
+                    <w:t>A time box where work is done to support delivery of testable increment to a software</w:t>
+                  </w:r>
+                  <w:proofErr w:type="gramStart"/>
+                  <w:r>
+                    <w:rPr>
+                      <w:rFonts w:ascii="Arial" w:hAnsi="Arial" w:cs="Arial"/>
+                      <w:color w:val="000000"/>
+                    </w:rPr>
+                    <w:t xml:space="preserve">. </w:t>
+                  </w:r>
+                  <w:proofErr w:type="gramEnd"/>
+                  <w:r>
+                    <w:rPr>
+                      <w:rFonts w:ascii="Arial" w:hAnsi="Arial" w:cs="Arial"/>
+                      <w:color w:val="000000"/>
+                    </w:rPr>
+                    <w:t>In scrum, a release consists of multiple iterations.</w:t>
                   </w:r>
                 </w:p>
                 <w:p>
@@ -20133,14 +20341,23 @@
                       <w:rFonts w:ascii="Arial" w:hAnsi="Arial" w:cs="Arial"/>
                       <w:color w:val="000000"/>
                     </w:rPr>
-                    <w:t>A specification of a software product to satisfy a stated contract or function</w:t>
-                  </w:r>
-                  <w:r>
-                    <w:rPr>
-                      <w:rFonts w:ascii="Arial" w:hAnsi="Arial" w:cs="Arial"/>
-                      <w:color w:val="000000"/>
-                    </w:rPr>
-                    <w:t>ality. User stories and portfolio items are types of requirements.</w:t>
+                    <w:t>A specification of a software product to satisfy a stated contract or functionality</w:t>
+                  </w:r>
+                  <w:proofErr w:type="gramStart"/>
+                  <w:r>
+                    <w:rPr>
+                      <w:rFonts w:ascii="Arial" w:hAnsi="Arial" w:cs="Arial"/>
+                      <w:color w:val="000000"/>
+                    </w:rPr>
+                    <w:t xml:space="preserve">. </w:t>
+                  </w:r>
+                  <w:proofErr w:type="gramEnd"/>
+                  <w:r>
+                    <w:rPr>
+                      <w:rFonts w:ascii="Arial" w:hAnsi="Arial" w:cs="Arial"/>
+                      <w:color w:val="000000"/>
+                    </w:rPr>
+                    <w:t>User stories and portfolio items are types of requirements.</w:t>
                   </w:r>
                 </w:p>
                 <w:p>
@@ -20296,14 +20513,23 @@
                       <w:rFonts w:ascii="Arial" w:hAnsi="Arial" w:cs="Arial"/>
                       <w:color w:val="000000"/>
                     </w:rPr>
-                    <w:t>A fixed duration of time in which a deliverable i</w:t>
-                  </w:r>
-                  <w:r>
-                    <w:rPr>
-                      <w:rFonts w:ascii="Arial" w:hAnsi="Arial" w:cs="Arial"/>
-                      <w:color w:val="000000"/>
-                    </w:rPr>
-                    <w:t>s to be developed. Normally, along with fixing start and end date of a timebox, the number of resources is also fixed.</w:t>
+                    <w:t>A fixed duration of time in which a deliverable is to be developed</w:t>
+                  </w:r>
+                  <w:proofErr w:type="gramStart"/>
+                  <w:r>
+                    <w:rPr>
+                      <w:rFonts w:ascii="Arial" w:hAnsi="Arial" w:cs="Arial"/>
+                      <w:color w:val="000000"/>
+                    </w:rPr>
+                    <w:t xml:space="preserve">. </w:t>
+                  </w:r>
+                  <w:proofErr w:type="gramEnd"/>
+                  <w:r>
+                    <w:rPr>
+                      <w:rFonts w:ascii="Arial" w:hAnsi="Arial" w:cs="Arial"/>
+                      <w:color w:val="000000"/>
+                    </w:rPr>
+                    <w:t>Normally, along with fixing start and end date of a timebox, the number of resources is also fixed.</w:t>
                   </w:r>
                 </w:p>
                 <w:p>
@@ -20355,14 +20581,39 @@
                       <w:rFonts w:ascii="Arial" w:hAnsi="Arial" w:cs="Arial"/>
                       <w:color w:val="000000"/>
                     </w:rPr>
-                    <w:t>It is a unit of work that contributes towards the completion of a user story within an iteration. User stories are decomposed into</w:t>
-                  </w:r>
-                  <w:r>
-                    <w:rPr>
-                      <w:rFonts w:ascii="Arial" w:hAnsi="Arial" w:cs="Arial"/>
-                      <w:color w:val="000000"/>
-                    </w:rPr>
-                    <w:t xml:space="preserve"> multiple tasks and each task can be divided between team members marking them as owner of the tasks. Team members can take responsibility of each task, update estimates, log work done or to-do as desired.</w:t>
+                    <w:t>It is a unit of work that contributes towards the completion of a user story within an iteration</w:t>
+                  </w:r>
+                  <w:proofErr w:type="gramStart"/>
+                  <w:r>
+                    <w:rPr>
+                      <w:rFonts w:ascii="Arial" w:hAnsi="Arial" w:cs="Arial"/>
+                      <w:color w:val="000000"/>
+                    </w:rPr>
+                    <w:t xml:space="preserve">. </w:t>
+                  </w:r>
+                  <w:proofErr w:type="gramEnd"/>
+                  <w:r>
+                    <w:rPr>
+                      <w:rFonts w:ascii="Arial" w:hAnsi="Arial" w:cs="Arial"/>
+                      <w:color w:val="000000"/>
+                    </w:rPr>
+                    <w:t>User stories are decomposed into multiple tasks and each task can be divided between team members marking them as owner of the tasks</w:t>
+                  </w:r>
+                  <w:proofErr w:type="gramStart"/>
+                  <w:r>
+                    <w:rPr>
+                      <w:rFonts w:ascii="Arial" w:hAnsi="Arial" w:cs="Arial"/>
+                      <w:color w:val="000000"/>
+                    </w:rPr>
+                    <w:t xml:space="preserve">. </w:t>
+                  </w:r>
+                  <w:proofErr w:type="gramEnd"/>
+                  <w:r>
+                    <w:rPr>
+                      <w:rFonts w:ascii="Arial" w:hAnsi="Arial" w:cs="Arial"/>
+                      <w:color w:val="000000"/>
+                    </w:rPr>
+                    <w:t>Team members can take responsibility of each task, update estimates, log work done or to-do as desired.</w:t>
                   </w:r>
                 </w:p>
                 <w:p>
@@ -20414,14 +20665,23 @@
                       <w:rFonts w:ascii="Arial" w:hAnsi="Arial" w:cs="Arial"/>
                       <w:color w:val="000000"/>
                     </w:rPr>
-                    <w:t xml:space="preserve">A </w:t>
-                  </w:r>
-                  <w:r>
-                    <w:rPr>
-                      <w:rFonts w:ascii="Arial" w:hAnsi="Arial" w:cs="Arial"/>
-                      <w:color w:val="000000"/>
-                    </w:rPr>
-                    <w:t>listed acceptance criteria to fulfil certain requirements of a user. It is normally written from the perspective of an end-user.</w:t>
+                    <w:t>A listed acceptance criteria to fulfil certain requirements of a user</w:t>
+                  </w:r>
+                  <w:proofErr w:type="gramStart"/>
+                  <w:r>
+                    <w:rPr>
+                      <w:rFonts w:ascii="Arial" w:hAnsi="Arial" w:cs="Arial"/>
+                      <w:color w:val="000000"/>
+                    </w:rPr>
+                    <w:t xml:space="preserve">. </w:t>
+                  </w:r>
+                  <w:proofErr w:type="gramEnd"/>
+                  <w:r>
+                    <w:rPr>
+                      <w:rFonts w:ascii="Arial" w:hAnsi="Arial" w:cs="Arial"/>
+                      <w:color w:val="000000"/>
+                    </w:rPr>
+                    <w:t>It is normally written from the perspective of an end-user.</w:t>
                   </w:r>
                 </w:p>
                 <w:p>
@@ -20473,14 +20733,23 @@
                       <w:rFonts w:ascii="Arial" w:hAnsi="Arial" w:cs="Arial"/>
                       <w:color w:val="000000"/>
                     </w:rPr>
-                    <w:t>A measure to weight the accepted work in an iteration or timebox. Normally it is the sum of story points accepted in</w:t>
-                  </w:r>
-                  <w:r>
-                    <w:rPr>
-                      <w:rFonts w:ascii="Arial" w:hAnsi="Arial" w:cs="Arial"/>
-                      <w:color w:val="000000"/>
-                    </w:rPr>
-                    <w:t xml:space="preserve"> an iteration.</w:t>
+                    <w:t>A measure to weight the accepted work in an iteration or timebox</w:t>
+                  </w:r>
+                  <w:proofErr w:type="gramStart"/>
+                  <w:r>
+                    <w:rPr>
+                      <w:rFonts w:ascii="Arial" w:hAnsi="Arial" w:cs="Arial"/>
+                      <w:color w:val="000000"/>
+                    </w:rPr>
+                    <w:t xml:space="preserve">. </w:t>
+                  </w:r>
+                  <w:proofErr w:type="gramEnd"/>
+                  <w:r>
+                    <w:rPr>
+                      <w:rFonts w:ascii="Arial" w:hAnsi="Arial" w:cs="Arial"/>
+                      <w:color w:val="000000"/>
+                    </w:rPr>
+                    <w:t>Normally it is the sum of story points accepted in an iteration.</w:t>
                   </w:r>
                 </w:p>
                 <w:p>
@@ -20551,7 +20820,7 @@
               <w:tblDescription w:val=""/>
             </w:tblPr>
             <w:tblGrid>
-              <w:gridCol w:w="11749"/>
+              <w:gridCol w:w="9180"/>
             </w:tblGrid>
             <w:tr>
               <w:tc>
@@ -20588,7 +20857,6 @@
                       <w:bCs/>
                       <w:color w:val="000000"/>
                     </w:rPr>
-                    <w:lastRenderedPageBreak/>
                     <w:t>Summary</w:t>
                   </w:r>
                 </w:p>
@@ -20771,7 +21039,7 @@
 </file>
 
 <file path=word/numbering.xml><?xml version="1.0" encoding="utf-8"?>
-<w:numbering xmlns:wpc="http://schemas.microsoft.com/office/word/2010/wordprocessingCanvas" xmlns:cx="http://schemas.microsoft.com/office/drawing/2014/chartex" xmlns:cx1="http://schemas.microsoft.com/office/drawing/2015/9/8/chartex" xmlns:cx2="http://schemas.microsoft.com/office/drawing/2015/10/21/chartex" xmlns:cx3="http://schemas.microsoft.com/office/drawing/2016/5/9/chartex" xmlns:cx4="http://schemas.microsoft.com/office/drawing/2016/5/10/chartex" xmlns:cx5="http://schemas.microsoft.com/office/drawing/2016/5/11/chartex" xmlns:cx6="http://schemas.microsoft.com/office/drawing/2016/5/12/chartex" xmlns:cx7="http://schemas.microsoft.com/office/drawing/2016/5/13/chartex" xmlns:cx8="http://schemas.microsoft.com/office/drawing/2016/5/14/chartex" xmlns:mc="http://schemas.openxmlformats.org/markup-compatibility/2006" xmlns:aink="http://schemas.microsoft.com/office/drawing/2016/ink" xmlns:am3d="http://schemas.microsoft.com/office/drawing/2017/model3d" xmlns:o="urn:schemas-microsoft-com:office:office" xmlns:r="http://schemas.openxmlformats.org/officeDocument/2006/relationships" xmlns:m="http://schemas.openxmlformats.org/officeDocument/2006/math" xmlns:v="urn:schemas-microsoft-com:vml" xmlns:wp14="http://schemas.microsoft.com/office/word/2010/wordprocessingDrawing" xmlns:wp="http://schemas.openxmlformats.org/drawingml/2006/wordprocessingDrawing" xmlns:w10="urn:schemas-microsoft-com:office:word" xmlns:w="http://schemas.openxmlformats.org/wordprocessingml/2006/main" xmlns:w14="http://schemas.microsoft.com/office/word/2010/wordml" xmlns:w15="http://schemas.microsoft.com/office/word/2012/wordml" xmlns:w16cid="http://schemas.microsoft.com/office/word/2016/wordml/cid" xmlns:w16se="http://schemas.microsoft.com/office/word/2015/wordml/symex" xmlns:wpg="http://schemas.microsoft.com/office/word/2010/wordprocessingGroup" xmlns:wpi="http://schemas.microsoft.com/office/word/2010/wordprocessingInk" xmlns:wne="http://schemas.microsoft.com/office/word/2006/wordml" xmlns:wps="http://schemas.microsoft.com/office/word/2010/wordprocessingShape" mc:Ignorable="w14 w15 w16se w16cid wp14">
+<w:numbering xmlns:wpc="http://schemas.microsoft.com/office/word/2010/wordprocessingCanvas" xmlns:cx="http://schemas.microsoft.com/office/drawing/2014/chartex" xmlns:cx1="http://schemas.microsoft.com/office/drawing/2015/9/8/chartex" xmlns:cx2="http://schemas.microsoft.com/office/drawing/2015/10/21/chartex" xmlns:cx3="http://schemas.microsoft.com/office/drawing/2016/5/9/chartex" xmlns:cx4="http://schemas.microsoft.com/office/drawing/2016/5/10/chartex" xmlns:cx5="http://schemas.microsoft.com/office/drawing/2016/5/11/chartex" xmlns:cx6="http://schemas.microsoft.com/office/drawing/2016/5/12/chartex" xmlns:cx7="http://schemas.microsoft.com/office/drawing/2016/5/13/chartex" xmlns:cx8="http://schemas.microsoft.com/office/drawing/2016/5/14/chartex" xmlns:mc="http://schemas.openxmlformats.org/markup-compatibility/2006" xmlns:aink="http://schemas.microsoft.com/office/drawing/2016/ink" xmlns:am3d="http://schemas.microsoft.com/office/drawing/2017/model3d" xmlns:o="urn:schemas-microsoft-com:office:office" xmlns:r="http://schemas.openxmlformats.org/officeDocument/2006/relationships" xmlns:m="http://schemas.openxmlformats.org/officeDocument/2006/math" xmlns:v="urn:schemas-microsoft-com:vml" xmlns:wp14="http://schemas.microsoft.com/office/word/2010/wordprocessingDrawing" xmlns:wp="http://schemas.openxmlformats.org/drawingml/2006/wordprocessingDrawing" xmlns:w10="urn:schemas-microsoft-com:office:word" xmlns:w="http://schemas.openxmlformats.org/wordprocessingml/2006/main" xmlns:w14="http://schemas.microsoft.com/office/word/2010/wordml" xmlns:w15="http://schemas.microsoft.com/office/word/2012/wordml" xmlns:w16cex="http://schemas.microsoft.com/office/word/2018/wordml/cex" xmlns:w16cid="http://schemas.microsoft.com/office/word/2016/wordml/cid" xmlns:w16="http://schemas.microsoft.com/office/word/2018/wordml" xmlns:w16se="http://schemas.microsoft.com/office/word/2015/wordml/symex" xmlns:wpg="http://schemas.microsoft.com/office/word/2010/wordprocessingGroup" xmlns:wpi="http://schemas.microsoft.com/office/word/2010/wordprocessingInk" xmlns:wne="http://schemas.microsoft.com/office/word/2006/wordml" xmlns:wps="http://schemas.microsoft.com/office/word/2010/wordprocessingShape" mc:Ignorable="w14 w15 w16se w16cid w16 w16cex wp14">
   <w:abstractNum w:abstractNumId="0" w15:restartNumberingAfterBreak="0">
     <w:nsid w:val="03BC78C7"/>
     <w:multiLevelType w:val="multilevel"/>
@@ -25336,7 +25604,7 @@
 </file>
 
 <file path=word/styles.xml><?xml version="1.0" encoding="utf-8"?>
-<w:styles xmlns:mc="http://schemas.openxmlformats.org/markup-compatibility/2006" xmlns:r="http://schemas.openxmlformats.org/officeDocument/2006/relationships" xmlns:w="http://schemas.openxmlformats.org/wordprocessingml/2006/main" xmlns:w14="http://schemas.microsoft.com/office/word/2010/wordml" xmlns:w15="http://schemas.microsoft.com/office/word/2012/wordml" xmlns:w16cid="http://schemas.microsoft.com/office/word/2016/wordml/cid" xmlns:w16se="http://schemas.microsoft.com/office/word/2015/wordml/symex" mc:Ignorable="w14 w15 w16se w16cid">
+<w:styles xmlns:mc="http://schemas.openxmlformats.org/markup-compatibility/2006" xmlns:r="http://schemas.openxmlformats.org/officeDocument/2006/relationships" xmlns:w="http://schemas.openxmlformats.org/wordprocessingml/2006/main" xmlns:w14="http://schemas.microsoft.com/office/word/2010/wordml" xmlns:w15="http://schemas.microsoft.com/office/word/2012/wordml" xmlns:w16cex="http://schemas.microsoft.com/office/word/2018/wordml/cex" xmlns:w16cid="http://schemas.microsoft.com/office/word/2016/wordml/cid" xmlns:w16="http://schemas.microsoft.com/office/word/2018/wordml" xmlns:w16se="http://schemas.microsoft.com/office/word/2015/wordml/symex" mc:Ignorable="w14 w15 w16se w16cid w16 w16cex">
   <w:docDefaults>
     <w:rPrDefault>
       <w:rPr>

</xml_diff>